<commit_message>
102924 923PM from laptop
</commit_message>
<xml_diff>
--- a/2024/Fall 2024/TFES Lab/Airfoil/AirfoilLab_ME4650_Template.docx
+++ b/2024/Fall 2024/TFES Lab/Airfoil/AirfoilLab_ME4650_Template.docx
@@ -593,7 +593,7 @@
         <mc:AlternateContent>
           <mc:Choice Requires="wps">
             <w:drawing>
-              <wp:anchor distT="0" distB="0" distL="114300" distR="114300" simplePos="0" relativeHeight="251669504" behindDoc="0" locked="0" layoutInCell="1" allowOverlap="1" wp14:anchorId="30EDA213" wp14:editId="45531E1A">
+              <wp:anchor distT="0" distB="0" distL="114300" distR="114300" simplePos="0" relativeHeight="251669504" behindDoc="0" locked="0" layoutInCell="1" allowOverlap="1" wp14:anchorId="30EDA213" wp14:editId="351FB44C">
                 <wp:simplePos x="0" y="0"/>
                 <wp:positionH relativeFrom="column">
                   <wp:posOffset>0</wp:posOffset>
@@ -644,10 +644,10 @@
                                 <w:color w:val="FF0000"/>
                               </w:rPr>
                               <w:drawing>
-                                <wp:inline distT="0" distB="0" distL="0" distR="0" wp14:anchorId="4FD0FCD7" wp14:editId="7930D6F4">
-                                  <wp:extent cx="5955665" cy="2962275"/>
-                                  <wp:effectExtent l="0" t="0" r="6985" b="9525"/>
-                                  <wp:docPr id="1310661484" name="Picture 11" descr="A graph showing the value of a product&#10;&#10;Description automatically generated with medium confidence"/>
+                                <wp:inline distT="0" distB="0" distL="0" distR="0" wp14:anchorId="2EF1D47D" wp14:editId="1A84579D">
+                                  <wp:extent cx="5955665" cy="2940685"/>
+                                  <wp:effectExtent l="0" t="0" r="6985" b="0"/>
+                                  <wp:docPr id="1857967010" name="Picture 11" descr="A graph showing a line graph&#10;&#10;Description automatically generated with medium confidence"/>
                                   <wp:cNvGraphicFramePr>
                                     <a:graphicFrameLocks xmlns:a="http://schemas.openxmlformats.org/drawingml/2006/main" noChangeAspect="1"/>
                                   </wp:cNvGraphicFramePr>
@@ -655,11 +655,11 @@
                                     <a:graphicData uri="http://schemas.openxmlformats.org/drawingml/2006/picture">
                                       <pic:pic xmlns:pic="http://schemas.openxmlformats.org/drawingml/2006/picture">
                                         <pic:nvPicPr>
-                                          <pic:cNvPr id="1310661484" name="Picture 11" descr="A graph showing the value of a product&#10;&#10;Description automatically generated with medium confidence"/>
+                                          <pic:cNvPr id="1857967010" name="Picture 11" descr="A graph showing a line graph&#10;&#10;Description automatically generated with medium confidence"/>
                                           <pic:cNvPicPr/>
                                         </pic:nvPicPr>
                                         <pic:blipFill>
-                                          <a:blip r:embed="rId7"/>
+                                          <a:blip r:embed="rId8"/>
                                           <a:stretch>
                                             <a:fillRect/>
                                           </a:stretch>
@@ -667,7 +667,7 @@
                                         <pic:spPr>
                                           <a:xfrm>
                                             <a:off x="0" y="0"/>
-                                            <a:ext cx="5955665" cy="2962275"/>
+                                            <a:ext cx="5955665" cy="2940685"/>
                                           </a:xfrm>
                                           <a:prstGeom prst="rect">
                                             <a:avLst/>
@@ -715,10 +715,10 @@
                           <w:color w:val="FF0000"/>
                         </w:rPr>
                         <w:drawing>
-                          <wp:inline distT="0" distB="0" distL="0" distR="0" wp14:anchorId="4FD0FCD7" wp14:editId="7930D6F4">
-                            <wp:extent cx="5955665" cy="2962275"/>
-                            <wp:effectExtent l="0" t="0" r="6985" b="9525"/>
-                            <wp:docPr id="1310661484" name="Picture 11" descr="A graph showing the value of a product&#10;&#10;Description automatically generated with medium confidence"/>
+                          <wp:inline distT="0" distB="0" distL="0" distR="0" wp14:anchorId="2EF1D47D" wp14:editId="1A84579D">
+                            <wp:extent cx="5955665" cy="2940685"/>
+                            <wp:effectExtent l="0" t="0" r="6985" b="0"/>
+                            <wp:docPr id="1857967010" name="Picture 11" descr="A graph showing a line graph&#10;&#10;Description automatically generated with medium confidence"/>
                             <wp:cNvGraphicFramePr>
                               <a:graphicFrameLocks xmlns:a="http://schemas.openxmlformats.org/drawingml/2006/main" noChangeAspect="1"/>
                             </wp:cNvGraphicFramePr>
@@ -726,11 +726,11 @@
                               <a:graphicData uri="http://schemas.openxmlformats.org/drawingml/2006/picture">
                                 <pic:pic xmlns:pic="http://schemas.openxmlformats.org/drawingml/2006/picture">
                                   <pic:nvPicPr>
-                                    <pic:cNvPr id="1310661484" name="Picture 11" descr="A graph showing the value of a product&#10;&#10;Description automatically generated with medium confidence"/>
+                                    <pic:cNvPr id="1857967010" name="Picture 11" descr="A graph showing a line graph&#10;&#10;Description automatically generated with medium confidence"/>
                                     <pic:cNvPicPr/>
                                   </pic:nvPicPr>
                                   <pic:blipFill>
-                                    <a:blip r:embed="rId7"/>
+                                    <a:blip r:embed="rId8"/>
                                     <a:stretch>
                                       <a:fillRect/>
                                     </a:stretch>
@@ -738,7 +738,7 @@
                                   <pic:spPr>
                                     <a:xfrm>
                                       <a:off x="0" y="0"/>
-                                      <a:ext cx="5955665" cy="2962275"/>
+                                      <a:ext cx="5955665" cy="2940685"/>
                                     </a:xfrm>
                                     <a:prstGeom prst="rect">
                                       <a:avLst/>
@@ -842,103 +842,7 @@
                                 <w:sz w:val="20"/>
                                 <w:szCs w:val="20"/>
                               </w:rPr>
-                              <w:t xml:space="preserve">Coefficient of </w:t>
-                            </w:r>
-                            <w:r>
-                              <w:rPr>
-                                <w:rFonts w:eastAsia="+mn-ea"/>
-                                <w:i w:val="0"/>
-                                <w:iCs w:val="0"/>
-                                <w:color w:val="000000" w:themeColor="text1"/>
-                                <w:kern w:val="24"/>
-                                <w:sz w:val="20"/>
-                                <w:szCs w:val="20"/>
-                              </w:rPr>
-                              <w:t>drag</w:t>
-                            </w:r>
-                            <w:r>
-                              <w:rPr>
-                                <w:rFonts w:eastAsia="+mn-ea"/>
-                                <w:i w:val="0"/>
-                                <w:iCs w:val="0"/>
-                                <w:color w:val="000000" w:themeColor="text1"/>
-                                <w:kern w:val="24"/>
-                                <w:sz w:val="20"/>
-                                <w:szCs w:val="20"/>
-                              </w:rPr>
-                              <w:t xml:space="preserve"> </w:t>
-                            </w:r>
-                            <w:r>
-                              <w:rPr>
-                                <w:rFonts w:eastAsia="+mn-ea"/>
-                                <w:i w:val="0"/>
-                                <w:iCs w:val="0"/>
-                                <w:color w:val="000000" w:themeColor="text1"/>
-                                <w:kern w:val="24"/>
-                                <w:sz w:val="20"/>
-                                <w:szCs w:val="20"/>
-                              </w:rPr>
-                              <w:t xml:space="preserve">on the y-axis </w:t>
-                            </w:r>
-                            <w:r>
-                              <w:rPr>
-                                <w:rFonts w:eastAsia="+mn-ea"/>
-                                <w:i w:val="0"/>
-                                <w:iCs w:val="0"/>
-                                <w:color w:val="000000" w:themeColor="text1"/>
-                                <w:kern w:val="24"/>
-                                <w:sz w:val="20"/>
-                                <w:szCs w:val="20"/>
-                              </w:rPr>
-                              <w:t xml:space="preserve">versus angle of attack </w:t>
-                            </w:r>
-                            <w:r>
-                              <w:rPr>
-                                <w:rFonts w:eastAsia="+mn-ea"/>
-                                <w:i w:val="0"/>
-                                <w:iCs w:val="0"/>
-                                <w:color w:val="000000" w:themeColor="text1"/>
-                                <w:kern w:val="24"/>
-                                <w:sz w:val="20"/>
-                                <w:szCs w:val="20"/>
-                              </w:rPr>
-                              <w:t xml:space="preserve">on the x-axis </w:t>
-                            </w:r>
-                            <w:r>
-                              <w:rPr>
-                                <w:rFonts w:eastAsia="+mn-ea"/>
-                                <w:i w:val="0"/>
-                                <w:iCs w:val="0"/>
-                                <w:color w:val="000000" w:themeColor="text1"/>
-                                <w:kern w:val="24"/>
-                                <w:sz w:val="20"/>
-                                <w:szCs w:val="20"/>
-                              </w:rPr>
-                              <w:t xml:space="preserve">for the NACA0012 air foil at a </w:t>
-                            </w:r>
-                            <w:r>
-                              <w:rPr>
-                                <w:rFonts w:eastAsia="+mn-ea"/>
-                                <w:i w:val="0"/>
-                                <w:iCs w:val="0"/>
-                                <w:color w:val="000000" w:themeColor="text1"/>
-                                <w:kern w:val="24"/>
-                                <w:sz w:val="20"/>
-                                <w:szCs w:val="20"/>
-                              </w:rPr>
-                              <w:t>chord</w:t>
-                            </w:r>
-                            <w:r>
-                              <w:rPr>
-                                <w:rFonts w:eastAsia="+mn-ea"/>
-                                <w:i w:val="0"/>
-                                <w:iCs w:val="0"/>
-                                <w:color w:val="000000" w:themeColor="text1"/>
-                                <w:kern w:val="24"/>
-                                <w:sz w:val="20"/>
-                                <w:szCs w:val="20"/>
-                              </w:rPr>
-                              <w:t xml:space="preserve"> Reynolds number of 1.5 * 10</w:t>
+                              <w:t>Coefficient of drag on the y-axis versus angle of attack on the x-axis for the NACA0012 air foil at a chord Reynolds number of 1.5 * 10</w:t>
                             </w:r>
                             <w:r>
                               <w:rPr>
@@ -1040,103 +944,7 @@
                           <w:sz w:val="20"/>
                           <w:szCs w:val="20"/>
                         </w:rPr>
-                        <w:t xml:space="preserve">Coefficient of </w:t>
-                      </w:r>
-                      <w:r>
-                        <w:rPr>
-                          <w:rFonts w:eastAsia="+mn-ea"/>
-                          <w:i w:val="0"/>
-                          <w:iCs w:val="0"/>
-                          <w:color w:val="000000" w:themeColor="text1"/>
-                          <w:kern w:val="24"/>
-                          <w:sz w:val="20"/>
-                          <w:szCs w:val="20"/>
-                        </w:rPr>
-                        <w:t>drag</w:t>
-                      </w:r>
-                      <w:r>
-                        <w:rPr>
-                          <w:rFonts w:eastAsia="+mn-ea"/>
-                          <w:i w:val="0"/>
-                          <w:iCs w:val="0"/>
-                          <w:color w:val="000000" w:themeColor="text1"/>
-                          <w:kern w:val="24"/>
-                          <w:sz w:val="20"/>
-                          <w:szCs w:val="20"/>
-                        </w:rPr>
-                        <w:t xml:space="preserve"> </w:t>
-                      </w:r>
-                      <w:r>
-                        <w:rPr>
-                          <w:rFonts w:eastAsia="+mn-ea"/>
-                          <w:i w:val="0"/>
-                          <w:iCs w:val="0"/>
-                          <w:color w:val="000000" w:themeColor="text1"/>
-                          <w:kern w:val="24"/>
-                          <w:sz w:val="20"/>
-                          <w:szCs w:val="20"/>
-                        </w:rPr>
-                        <w:t xml:space="preserve">on the y-axis </w:t>
-                      </w:r>
-                      <w:r>
-                        <w:rPr>
-                          <w:rFonts w:eastAsia="+mn-ea"/>
-                          <w:i w:val="0"/>
-                          <w:iCs w:val="0"/>
-                          <w:color w:val="000000" w:themeColor="text1"/>
-                          <w:kern w:val="24"/>
-                          <w:sz w:val="20"/>
-                          <w:szCs w:val="20"/>
-                        </w:rPr>
-                        <w:t xml:space="preserve">versus angle of attack </w:t>
-                      </w:r>
-                      <w:r>
-                        <w:rPr>
-                          <w:rFonts w:eastAsia="+mn-ea"/>
-                          <w:i w:val="0"/>
-                          <w:iCs w:val="0"/>
-                          <w:color w:val="000000" w:themeColor="text1"/>
-                          <w:kern w:val="24"/>
-                          <w:sz w:val="20"/>
-                          <w:szCs w:val="20"/>
-                        </w:rPr>
-                        <w:t xml:space="preserve">on the x-axis </w:t>
-                      </w:r>
-                      <w:r>
-                        <w:rPr>
-                          <w:rFonts w:eastAsia="+mn-ea"/>
-                          <w:i w:val="0"/>
-                          <w:iCs w:val="0"/>
-                          <w:color w:val="000000" w:themeColor="text1"/>
-                          <w:kern w:val="24"/>
-                          <w:sz w:val="20"/>
-                          <w:szCs w:val="20"/>
-                        </w:rPr>
-                        <w:t xml:space="preserve">for the NACA0012 air foil at a </w:t>
-                      </w:r>
-                      <w:r>
-                        <w:rPr>
-                          <w:rFonts w:eastAsia="+mn-ea"/>
-                          <w:i w:val="0"/>
-                          <w:iCs w:val="0"/>
-                          <w:color w:val="000000" w:themeColor="text1"/>
-                          <w:kern w:val="24"/>
-                          <w:sz w:val="20"/>
-                          <w:szCs w:val="20"/>
-                        </w:rPr>
-                        <w:t>chord</w:t>
-                      </w:r>
-                      <w:r>
-                        <w:rPr>
-                          <w:rFonts w:eastAsia="+mn-ea"/>
-                          <w:i w:val="0"/>
-                          <w:iCs w:val="0"/>
-                          <w:color w:val="000000" w:themeColor="text1"/>
-                          <w:kern w:val="24"/>
-                          <w:sz w:val="20"/>
-                          <w:szCs w:val="20"/>
-                        </w:rPr>
-                        <w:t xml:space="preserve"> Reynolds number of 1.5 * 10</w:t>
+                        <w:t>Coefficient of drag on the y-axis versus angle of attack on the x-axis for the NACA0012 air foil at a chord Reynolds number of 1.5 * 10</w:t>
                       </w:r>
                       <w:r>
                         <w:rPr>
@@ -1345,7 +1153,7 @@
         <mc:AlternateContent>
           <mc:Choice Requires="wps">
             <w:drawing>
-              <wp:anchor distT="0" distB="0" distL="114300" distR="114300" simplePos="0" relativeHeight="251658752" behindDoc="0" locked="0" layoutInCell="1" allowOverlap="1" wp14:anchorId="7A358C32" wp14:editId="36AE0A33">
+              <wp:anchor distT="0" distB="0" distL="114300" distR="114300" simplePos="0" relativeHeight="251658752" behindDoc="0" locked="0" layoutInCell="1" allowOverlap="1" wp14:anchorId="7A358C32" wp14:editId="33D469D3">
                 <wp:simplePos x="0" y="0"/>
                 <wp:positionH relativeFrom="column">
                   <wp:posOffset>38100</wp:posOffset>
@@ -1396,10 +1204,10 @@
                                 <w:color w:val="FF0000"/>
                               </w:rPr>
                               <w:drawing>
-                                <wp:inline distT="0" distB="0" distL="0" distR="0" wp14:anchorId="78FBDC0C" wp14:editId="18DEBD50">
-                                  <wp:extent cx="5718175" cy="2844165"/>
+                                <wp:inline distT="0" distB="0" distL="0" distR="0" wp14:anchorId="760648ED" wp14:editId="74527D2D">
+                                  <wp:extent cx="5760085" cy="2844165"/>
                                   <wp:effectExtent l="0" t="0" r="0" b="0"/>
-                                  <wp:docPr id="1979472598" name="Picture 12" descr="A graph of a person&#10;&#10;Description automatically generated with medium confidence"/>
+                                  <wp:docPr id="361546433" name="Picture 12" descr="A graph showing the growth of a company&#10;&#10;Description automatically generated"/>
                                   <wp:cNvGraphicFramePr>
                                     <a:graphicFrameLocks xmlns:a="http://schemas.openxmlformats.org/drawingml/2006/main" noChangeAspect="1"/>
                                   </wp:cNvGraphicFramePr>
@@ -1407,11 +1215,11 @@
                                     <a:graphicData uri="http://schemas.openxmlformats.org/drawingml/2006/picture">
                                       <pic:pic xmlns:pic="http://schemas.openxmlformats.org/drawingml/2006/picture">
                                         <pic:nvPicPr>
-                                          <pic:cNvPr id="1979472598" name="Picture 12" descr="A graph of a person&#10;&#10;Description automatically generated with medium confidence"/>
+                                          <pic:cNvPr id="361546433" name="Picture 12" descr="A graph showing the growth of a company&#10;&#10;Description automatically generated"/>
                                           <pic:cNvPicPr/>
                                         </pic:nvPicPr>
                                         <pic:blipFill>
-                                          <a:blip r:embed="rId8"/>
+                                          <a:blip r:embed="rId9"/>
                                           <a:stretch>
                                             <a:fillRect/>
                                           </a:stretch>
@@ -1419,7 +1227,7 @@
                                         <pic:spPr>
                                           <a:xfrm>
                                             <a:off x="0" y="0"/>
-                                            <a:ext cx="5718175" cy="2844165"/>
+                                            <a:ext cx="5760085" cy="2844165"/>
                                           </a:xfrm>
                                           <a:prstGeom prst="rect">
                                             <a:avLst/>
@@ -1467,10 +1275,10 @@
                           <w:color w:val="FF0000"/>
                         </w:rPr>
                         <w:drawing>
-                          <wp:inline distT="0" distB="0" distL="0" distR="0" wp14:anchorId="78FBDC0C" wp14:editId="18DEBD50">
-                            <wp:extent cx="5718175" cy="2844165"/>
+                          <wp:inline distT="0" distB="0" distL="0" distR="0" wp14:anchorId="760648ED" wp14:editId="74527D2D">
+                            <wp:extent cx="5760085" cy="2844165"/>
                             <wp:effectExtent l="0" t="0" r="0" b="0"/>
-                            <wp:docPr id="1979472598" name="Picture 12" descr="A graph of a person&#10;&#10;Description automatically generated with medium confidence"/>
+                            <wp:docPr id="361546433" name="Picture 12" descr="A graph showing the growth of a company&#10;&#10;Description automatically generated"/>
                             <wp:cNvGraphicFramePr>
                               <a:graphicFrameLocks xmlns:a="http://schemas.openxmlformats.org/drawingml/2006/main" noChangeAspect="1"/>
                             </wp:cNvGraphicFramePr>
@@ -1478,11 +1286,11 @@
                               <a:graphicData uri="http://schemas.openxmlformats.org/drawingml/2006/picture">
                                 <pic:pic xmlns:pic="http://schemas.openxmlformats.org/drawingml/2006/picture">
                                   <pic:nvPicPr>
-                                    <pic:cNvPr id="1979472598" name="Picture 12" descr="A graph of a person&#10;&#10;Description automatically generated with medium confidence"/>
+                                    <pic:cNvPr id="361546433" name="Picture 12" descr="A graph showing the growth of a company&#10;&#10;Description automatically generated"/>
                                     <pic:cNvPicPr/>
                                   </pic:nvPicPr>
                                   <pic:blipFill>
-                                    <a:blip r:embed="rId8"/>
+                                    <a:blip r:embed="rId9"/>
                                     <a:stretch>
                                       <a:fillRect/>
                                     </a:stretch>
@@ -1490,7 +1298,7 @@
                                   <pic:spPr>
                                     <a:xfrm>
                                       <a:off x="0" y="0"/>
-                                      <a:ext cx="5718175" cy="2844165"/>
+                                      <a:ext cx="5760085" cy="2844165"/>
                                     </a:xfrm>
                                     <a:prstGeom prst="rect">
                                       <a:avLst/>
@@ -1731,7 +1539,7 @@
                                           <pic:cNvPicPr/>
                                         </pic:nvPicPr>
                                         <pic:blipFill>
-                                          <a:blip r:embed="rId9"/>
+                                          <a:blip r:embed="rId10"/>
                                           <a:stretch>
                                             <a:fillRect/>
                                           </a:stretch>
@@ -1802,7 +1610,7 @@
                                     <pic:cNvPicPr/>
                                   </pic:nvPicPr>
                                   <pic:blipFill>
-                                    <a:blip r:embed="rId9"/>
+                                    <a:blip r:embed="rId10"/>
                                     <a:stretch>
                                       <a:fillRect/>
                                     </a:stretch>
@@ -1992,7 +1800,6 @@
                               </w:rPr>
                               <w:t xml:space="preserve">  </w:t>
                             </w:r>
-                            <w:proofErr w:type="gramStart"/>
                             <w:r>
                               <w:rPr>
                                 <w:i w:val="0"/>
@@ -2001,28 +1808,7 @@
                                 <w:sz w:val="20"/>
                                 <w:szCs w:val="20"/>
                               </w:rPr>
-                              <w:t>(</w:t>
-                            </w:r>
-                            <w:proofErr w:type="gramEnd"/>
-                            <w:r>
-                              <w:rPr>
-                                <w:i w:val="0"/>
-                                <w:iCs w:val="0"/>
-                                <w:color w:val="000000" w:themeColor="text1"/>
-                                <w:sz w:val="20"/>
-                                <w:szCs w:val="20"/>
-                              </w:rPr>
-                              <w:t>Right</w:t>
-                            </w:r>
-                            <w:r>
-                              <w:rPr>
-                                <w:i w:val="0"/>
-                                <w:iCs w:val="0"/>
-                                <w:color w:val="000000" w:themeColor="text1"/>
-                                <w:sz w:val="20"/>
-                                <w:szCs w:val="20"/>
-                              </w:rPr>
-                              <w:t xml:space="preserve">) </w:t>
+                              <w:t xml:space="preserve">(Right) </w:t>
                             </w:r>
                             <w:proofErr w:type="spellStart"/>
                             <w:r>
@@ -2048,31 +1834,7 @@
                                 <w:sz w:val="20"/>
                                 <w:szCs w:val="20"/>
                               </w:rPr>
-                              <w:t xml:space="preserve"> of pressure on the y-axis versus distance along the chord on the x-axis for the NACA0012 airfoil at an angle of attack of </w:t>
-                            </w:r>
-                            <w:r>
-                              <w:rPr>
-                                <w:rFonts w:eastAsia="+mn-ea"/>
-                                <w:i w:val="0"/>
-                                <w:iCs w:val="0"/>
-                                <w:color w:val="000000" w:themeColor="text1"/>
-                                <w:kern w:val="24"/>
-                                <w:sz w:val="20"/>
-                                <w:szCs w:val="20"/>
-                              </w:rPr>
-                              <w:t>12</w:t>
-                            </w:r>
-                            <w:r>
-                              <w:rPr>
-                                <w:rFonts w:eastAsia="+mn-ea"/>
-                                <w:i w:val="0"/>
-                                <w:iCs w:val="0"/>
-                                <w:color w:val="000000" w:themeColor="text1"/>
-                                <w:kern w:val="24"/>
-                                <w:sz w:val="20"/>
-                                <w:szCs w:val="20"/>
-                              </w:rPr>
-                              <w:t xml:space="preserve"> degrees at the chord Reynolds number of 1.5 * 10</w:t>
+                              <w:t xml:space="preserve"> of pressure on the y-axis versus distance along the chord on the x-axis for the NACA0012 airfoil at an angle of attack of 12 degrees at the chord Reynolds number of 1.5 * 10</w:t>
                             </w:r>
                             <w:r>
                               <w:rPr>
@@ -2098,7 +1860,44 @@
                                 <w:szCs w:val="20"/>
                                 <w:vertAlign w:val="subscript"/>
                               </w:rPr>
-                              <w:t>.</w:t>
+                              <w:t xml:space="preserve">. </w:t>
+                            </w:r>
+                            <w:r>
+                              <w:rPr>
+                                <w:rFonts w:eastAsia="+mn-ea"/>
+                                <w:i w:val="0"/>
+                                <w:iCs w:val="0"/>
+                                <w:color w:val="000000" w:themeColor="text1"/>
+                                <w:kern w:val="24"/>
+                                <w:sz w:val="20"/>
+                                <w:szCs w:val="20"/>
+                              </w:rPr>
+                              <w:t>The blue markers represent the data measurements on the upper surface while the red markers represent the measurements on the bottom surface.</w:t>
+                            </w:r>
+                            <w:r>
+                              <w:rPr>
+                                <w:rFonts w:eastAsia="+mn-ea"/>
+                                <w:i w:val="0"/>
+                                <w:iCs w:val="0"/>
+                                <w:color w:val="000000" w:themeColor="text1"/>
+                                <w:kern w:val="24"/>
+                                <w:sz w:val="20"/>
+                                <w:szCs w:val="20"/>
+                              </w:rPr>
+                              <w:t xml:space="preserve"> The published results for this airfoil show stall occurring at an angle of attack of 10</w:t>
+                            </w:r>
+                            <w:r>
+                              <w:rPr>
+                                <w:rFonts w:eastAsia="+mn-ea"/>
+                                <w:i w:val="0"/>
+                                <w:iCs w:val="0"/>
+                                <w:color w:val="000000" w:themeColor="text1"/>
+                                <w:kern w:val="24"/>
+                                <w:sz w:val="20"/>
+                                <w:szCs w:val="20"/>
+                                <w:vertAlign w:val="superscript"/>
+                              </w:rPr>
+                              <w:t>o</w:t>
                             </w:r>
                             <w:r>
                               <w:rPr>
@@ -2123,7 +1922,21 @@
                                 <w:sz w:val="20"/>
                                 <w:szCs w:val="20"/>
                               </w:rPr>
-                              <w:t>The blue markers represent the data measurements on the upper surface while the red markers represent the measurements on the bottom surface.</w:t>
+                              <w:t>while the measured results show stall occurring at an angle of attack around 9</w:t>
+                            </w:r>
+                            <w:proofErr w:type="gramStart"/>
+                            <w:r>
+                              <w:rPr>
+                                <w:rFonts w:eastAsia="+mn-ea"/>
+                                <w:i w:val="0"/>
+                                <w:iCs w:val="0"/>
+                                <w:color w:val="000000" w:themeColor="text1"/>
+                                <w:kern w:val="24"/>
+                                <w:sz w:val="20"/>
+                                <w:szCs w:val="20"/>
+                                <w:vertAlign w:val="superscript"/>
+                              </w:rPr>
+                              <w:t>o</w:t>
                             </w:r>
                             <w:r>
                               <w:rPr>
@@ -2136,8 +1949,22 @@
                                 <w:szCs w:val="20"/>
                                 <w:vertAlign w:val="subscript"/>
                               </w:rPr>
-                              <w:t xml:space="preserve">  </w:t>
-                            </w:r>
+                              <w:t xml:space="preserve"> </w:t>
+                            </w:r>
+                            <w:r>
+                              <w:rPr>
+                                <w:rFonts w:eastAsia="+mn-ea"/>
+                                <w:i w:val="0"/>
+                                <w:iCs w:val="0"/>
+                                <w:color w:val="000000" w:themeColor="text1"/>
+                                <w:kern w:val="24"/>
+                                <w:sz w:val="20"/>
+                                <w:szCs w:val="20"/>
+                                <w:vertAlign w:val="subscript"/>
+                              </w:rPr>
+                              <w:t>.</w:t>
+                            </w:r>
+                            <w:proofErr w:type="gramEnd"/>
                           </w:p>
                         </w:txbxContent>
                       </wps:txbx>
@@ -2279,7 +2106,6 @@
                         </w:rPr>
                         <w:t xml:space="preserve">  </w:t>
                       </w:r>
-                      <w:proofErr w:type="gramStart"/>
                       <w:r>
                         <w:rPr>
                           <w:i w:val="0"/>
@@ -2288,28 +2114,7 @@
                           <w:sz w:val="20"/>
                           <w:szCs w:val="20"/>
                         </w:rPr>
-                        <w:t>(</w:t>
-                      </w:r>
-                      <w:proofErr w:type="gramEnd"/>
-                      <w:r>
-                        <w:rPr>
-                          <w:i w:val="0"/>
-                          <w:iCs w:val="0"/>
-                          <w:color w:val="000000" w:themeColor="text1"/>
-                          <w:sz w:val="20"/>
-                          <w:szCs w:val="20"/>
-                        </w:rPr>
-                        <w:t>Right</w:t>
-                      </w:r>
-                      <w:r>
-                        <w:rPr>
-                          <w:i w:val="0"/>
-                          <w:iCs w:val="0"/>
-                          <w:color w:val="000000" w:themeColor="text1"/>
-                          <w:sz w:val="20"/>
-                          <w:szCs w:val="20"/>
-                        </w:rPr>
-                        <w:t xml:space="preserve">) </w:t>
+                        <w:t xml:space="preserve">(Right) </w:t>
                       </w:r>
                       <w:proofErr w:type="spellStart"/>
                       <w:r>
@@ -2335,31 +2140,7 @@
                           <w:sz w:val="20"/>
                           <w:szCs w:val="20"/>
                         </w:rPr>
-                        <w:t xml:space="preserve"> of pressure on the y-axis versus distance along the chord on the x-axis for the NACA0012 airfoil at an angle of attack of </w:t>
-                      </w:r>
-                      <w:r>
-                        <w:rPr>
-                          <w:rFonts w:eastAsia="+mn-ea"/>
-                          <w:i w:val="0"/>
-                          <w:iCs w:val="0"/>
-                          <w:color w:val="000000" w:themeColor="text1"/>
-                          <w:kern w:val="24"/>
-                          <w:sz w:val="20"/>
-                          <w:szCs w:val="20"/>
-                        </w:rPr>
-                        <w:t>12</w:t>
-                      </w:r>
-                      <w:r>
-                        <w:rPr>
-                          <w:rFonts w:eastAsia="+mn-ea"/>
-                          <w:i w:val="0"/>
-                          <w:iCs w:val="0"/>
-                          <w:color w:val="000000" w:themeColor="text1"/>
-                          <w:kern w:val="24"/>
-                          <w:sz w:val="20"/>
-                          <w:szCs w:val="20"/>
-                        </w:rPr>
-                        <w:t xml:space="preserve"> degrees at the chord Reynolds number of 1.5 * 10</w:t>
+                        <w:t xml:space="preserve"> of pressure on the y-axis versus distance along the chord on the x-axis for the NACA0012 airfoil at an angle of attack of 12 degrees at the chord Reynolds number of 1.5 * 10</w:t>
                       </w:r>
                       <w:r>
                         <w:rPr>
@@ -2385,7 +2166,44 @@
                           <w:szCs w:val="20"/>
                           <w:vertAlign w:val="subscript"/>
                         </w:rPr>
-                        <w:t>.</w:t>
+                        <w:t xml:space="preserve">. </w:t>
+                      </w:r>
+                      <w:r>
+                        <w:rPr>
+                          <w:rFonts w:eastAsia="+mn-ea"/>
+                          <w:i w:val="0"/>
+                          <w:iCs w:val="0"/>
+                          <w:color w:val="000000" w:themeColor="text1"/>
+                          <w:kern w:val="24"/>
+                          <w:sz w:val="20"/>
+                          <w:szCs w:val="20"/>
+                        </w:rPr>
+                        <w:t>The blue markers represent the data measurements on the upper surface while the red markers represent the measurements on the bottom surface.</w:t>
+                      </w:r>
+                      <w:r>
+                        <w:rPr>
+                          <w:rFonts w:eastAsia="+mn-ea"/>
+                          <w:i w:val="0"/>
+                          <w:iCs w:val="0"/>
+                          <w:color w:val="000000" w:themeColor="text1"/>
+                          <w:kern w:val="24"/>
+                          <w:sz w:val="20"/>
+                          <w:szCs w:val="20"/>
+                        </w:rPr>
+                        <w:t xml:space="preserve"> The published results for this airfoil show stall occurring at an angle of attack of 10</w:t>
+                      </w:r>
+                      <w:r>
+                        <w:rPr>
+                          <w:rFonts w:eastAsia="+mn-ea"/>
+                          <w:i w:val="0"/>
+                          <w:iCs w:val="0"/>
+                          <w:color w:val="000000" w:themeColor="text1"/>
+                          <w:kern w:val="24"/>
+                          <w:sz w:val="20"/>
+                          <w:szCs w:val="20"/>
+                          <w:vertAlign w:val="superscript"/>
+                        </w:rPr>
+                        <w:t>o</w:t>
                       </w:r>
                       <w:r>
                         <w:rPr>
@@ -2410,7 +2228,21 @@
                           <w:sz w:val="20"/>
                           <w:szCs w:val="20"/>
                         </w:rPr>
-                        <w:t>The blue markers represent the data measurements on the upper surface while the red markers represent the measurements on the bottom surface.</w:t>
+                        <w:t>while the measured results show stall occurring at an angle of attack around 9</w:t>
+                      </w:r>
+                      <w:proofErr w:type="gramStart"/>
+                      <w:r>
+                        <w:rPr>
+                          <w:rFonts w:eastAsia="+mn-ea"/>
+                          <w:i w:val="0"/>
+                          <w:iCs w:val="0"/>
+                          <w:color w:val="000000" w:themeColor="text1"/>
+                          <w:kern w:val="24"/>
+                          <w:sz w:val="20"/>
+                          <w:szCs w:val="20"/>
+                          <w:vertAlign w:val="superscript"/>
+                        </w:rPr>
+                        <w:t>o</w:t>
                       </w:r>
                       <w:r>
                         <w:rPr>
@@ -2423,8 +2255,22 @@
                           <w:szCs w:val="20"/>
                           <w:vertAlign w:val="subscript"/>
                         </w:rPr>
-                        <w:t xml:space="preserve">  </w:t>
-                      </w:r>
+                        <w:t xml:space="preserve"> </w:t>
+                      </w:r>
+                      <w:r>
+                        <w:rPr>
+                          <w:rFonts w:eastAsia="+mn-ea"/>
+                          <w:i w:val="0"/>
+                          <w:iCs w:val="0"/>
+                          <w:color w:val="000000" w:themeColor="text1"/>
+                          <w:kern w:val="24"/>
+                          <w:sz w:val="20"/>
+                          <w:szCs w:val="20"/>
+                          <w:vertAlign w:val="subscript"/>
+                        </w:rPr>
+                        <w:t>.</w:t>
+                      </w:r>
+                      <w:proofErr w:type="gramEnd"/>
                     </w:p>
                   </w:txbxContent>
                 </v:textbox>
@@ -2499,16 +2345,16 @@
         <mc:AlternateContent>
           <mc:Choice Requires="wps">
             <w:drawing>
-              <wp:anchor distT="0" distB="0" distL="114300" distR="114300" simplePos="0" relativeHeight="251686912" behindDoc="0" locked="0" layoutInCell="1" allowOverlap="1" wp14:anchorId="32B6671E" wp14:editId="26AB5203">
+              <wp:anchor distT="0" distB="0" distL="114300" distR="114300" simplePos="0" relativeHeight="251686912" behindDoc="0" locked="0" layoutInCell="1" allowOverlap="1" wp14:anchorId="32B6671E" wp14:editId="05F267FA">
                 <wp:simplePos x="0" y="0"/>
                 <wp:positionH relativeFrom="column">
                   <wp:posOffset>0</wp:posOffset>
                 </wp:positionH>
                 <wp:positionV relativeFrom="paragraph">
-                  <wp:posOffset>1013460</wp:posOffset>
+                  <wp:posOffset>1014095</wp:posOffset>
                 </wp:positionV>
-                <wp:extent cx="5975985" cy="1109980"/>
-                <wp:effectExtent l="0" t="0" r="18415" b="7620"/>
+                <wp:extent cx="5975985" cy="1232535"/>
+                <wp:effectExtent l="0" t="0" r="24765" b="24765"/>
                 <wp:wrapTopAndBottom/>
                 <wp:docPr id="1267066333" name="Text Box 1"/>
                 <wp:cNvGraphicFramePr/>
@@ -2519,7 +2365,7 @@
                       <wps:spPr>
                         <a:xfrm>
                           <a:off x="0" y="0"/>
-                          <a:ext cx="5975985" cy="1109980"/>
+                          <a:ext cx="5975985" cy="1232535"/>
                         </a:xfrm>
                         <a:prstGeom prst="rect">
                           <a:avLst/>
@@ -2537,7 +2383,87 @@
                         <w:txbxContent>
                           <w:p>
                             <w:r>
-                              <w:t>2a. [insert your response here]</w:t>
+                              <w:t xml:space="preserve">2a. </w:t>
+                            </w:r>
+                            <w:r>
+                              <w:t xml:space="preserve">Based on the present lift and drag measurements at </w:t>
+                            </w:r>
+                            <w:proofErr w:type="spellStart"/>
+                            <w:r>
+                              <w:t>Re</w:t>
+                            </w:r>
+                            <w:r>
+                              <w:rPr>
+                                <w:vertAlign w:val="subscript"/>
+                              </w:rPr>
+                              <w:t>C</w:t>
+                            </w:r>
+                            <w:proofErr w:type="spellEnd"/>
+                            <w:r>
+                              <w:t xml:space="preserve"> = 1.5 *10</w:t>
+                            </w:r>
+                            <w:r>
+                              <w:rPr>
+                                <w:vertAlign w:val="superscript"/>
+                              </w:rPr>
+                              <w:t>5</w:t>
+                            </w:r>
+                            <w:r>
+                              <w:t>, stall is observed to occur at an angle of attack of about 9</w:t>
+                            </w:r>
+                            <w:r>
+                              <w:rPr>
+                                <w:vertAlign w:val="superscript"/>
+                              </w:rPr>
+                              <w:t>o</w:t>
+                            </w:r>
+                            <w:r>
+                              <w:t>. Starting from an angle of attack of 0</w:t>
+                            </w:r>
+                            <w:r>
+                              <w:rPr>
+                                <w:vertAlign w:val="superscript"/>
+                              </w:rPr>
+                              <w:t>o</w:t>
+                            </w:r>
+                            <w:r>
+                              <w:t xml:space="preserve"> and working our way up to 9</w:t>
+                            </w:r>
+                            <w:r>
+                              <w:rPr>
+                                <w:vertAlign w:val="superscript"/>
+                              </w:rPr>
+                              <w:t>o</w:t>
+                            </w:r>
+                            <w:r>
+                              <w:t>, the measured lift coefficient slowly increases from about 0.25 to 0.85 and the measured drag coefficient slowly increases from about 0.02 to 0.025. A</w:t>
+                            </w:r>
+                            <w:r>
+                              <w:t>fter</w:t>
+                            </w:r>
+                            <w:r>
+                              <w:t xml:space="preserve"> the angle of attack of 9</w:t>
+                            </w:r>
+                            <w:r>
+                              <w:rPr>
+                                <w:vertAlign w:val="superscript"/>
+                              </w:rPr>
+                              <w:t>o</w:t>
+                            </w:r>
+                            <w:r>
+                              <w:t xml:space="preserve">, </w:t>
+                            </w:r>
+                            <w:r>
+                              <w:t>the coefficient of lift starts to decline down to about 0.65 and the drag coefficient drastically increases up to around 0.29 at an angle of attack of 16</w:t>
+                            </w:r>
+                            <w:r>
+                              <w:rPr>
+                                <w:vertAlign w:val="superscript"/>
+                              </w:rPr>
+                              <w:t>o</w:t>
+                            </w:r>
+                            <w:r>
+                              <w:t xml:space="preserve">. </w:t>
                             </w:r>
                           </w:p>
                         </w:txbxContent>
@@ -2559,12 +2485,92 @@
           </mc:Choice>
           <mc:Fallback>
             <w:pict>
-              <v:shape w14:anchorId="32B6671E" id="Text Box 1" o:spid="_x0000_s1032" type="#_x0000_t202" style="position:absolute;margin-left:0;margin-top:79.8pt;width:470.55pt;height:87.4pt;z-index:251686912;visibility:visible;mso-wrap-style:square;mso-height-percent:0;mso-wrap-distance-left:9pt;mso-wrap-distance-top:0;mso-wrap-distance-right:9pt;mso-wrap-distance-bottom:0;mso-position-horizontal:absolute;mso-position-horizontal-relative:text;mso-position-vertical:absolute;mso-position-vertical-relative:text;mso-height-percent:0;mso-height-relative:margin;v-text-anchor:top" o:gfxdata="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" fillcolor="white [3201]" strokeweight=".5pt">
+              <v:shape w14:anchorId="32B6671E" id="Text Box 1" o:spid="_x0000_s1032" type="#_x0000_t202" style="position:absolute;margin-left:0;margin-top:79.85pt;width:470.55pt;height:97.05pt;z-index:251686912;visibility:visible;mso-wrap-style:square;mso-height-percent:0;mso-wrap-distance-left:9pt;mso-wrap-distance-top:0;mso-wrap-distance-right:9pt;mso-wrap-distance-bottom:0;mso-position-horizontal:absolute;mso-position-horizontal-relative:text;mso-position-vertical:absolute;mso-position-vertical-relative:text;mso-height-percent:0;mso-height-relative:margin;v-text-anchor:top" o:gfxdata="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" fillcolor="white [3201]" strokeweight=".5pt">
                 <v:textbox>
                   <w:txbxContent>
                     <w:p>
                       <w:r>
-                        <w:t>2a. [insert your response here]</w:t>
+                        <w:t xml:space="preserve">2a. </w:t>
+                      </w:r>
+                      <w:r>
+                        <w:t xml:space="preserve">Based on the present lift and drag measurements at </w:t>
+                      </w:r>
+                      <w:proofErr w:type="spellStart"/>
+                      <w:r>
+                        <w:t>Re</w:t>
+                      </w:r>
+                      <w:r>
+                        <w:rPr>
+                          <w:vertAlign w:val="subscript"/>
+                        </w:rPr>
+                        <w:t>C</w:t>
+                      </w:r>
+                      <w:proofErr w:type="spellEnd"/>
+                      <w:r>
+                        <w:t xml:space="preserve"> = 1.5 *10</w:t>
+                      </w:r>
+                      <w:r>
+                        <w:rPr>
+                          <w:vertAlign w:val="superscript"/>
+                        </w:rPr>
+                        <w:t>5</w:t>
+                      </w:r>
+                      <w:r>
+                        <w:t>, stall is observed to occur at an angle of attack of about 9</w:t>
+                      </w:r>
+                      <w:r>
+                        <w:rPr>
+                          <w:vertAlign w:val="superscript"/>
+                        </w:rPr>
+                        <w:t>o</w:t>
+                      </w:r>
+                      <w:r>
+                        <w:t>. Starting from an angle of attack of 0</w:t>
+                      </w:r>
+                      <w:r>
+                        <w:rPr>
+                          <w:vertAlign w:val="superscript"/>
+                        </w:rPr>
+                        <w:t>o</w:t>
+                      </w:r>
+                      <w:r>
+                        <w:t xml:space="preserve"> and working our way up to 9</w:t>
+                      </w:r>
+                      <w:r>
+                        <w:rPr>
+                          <w:vertAlign w:val="superscript"/>
+                        </w:rPr>
+                        <w:t>o</w:t>
+                      </w:r>
+                      <w:r>
+                        <w:t>, the measured lift coefficient slowly increases from about 0.25 to 0.85 and the measured drag coefficient slowly increases from about 0.02 to 0.025. A</w:t>
+                      </w:r>
+                      <w:r>
+                        <w:t>fter</w:t>
+                      </w:r>
+                      <w:r>
+                        <w:t xml:space="preserve"> the angle of attack of 9</w:t>
+                      </w:r>
+                      <w:r>
+                        <w:rPr>
+                          <w:vertAlign w:val="superscript"/>
+                        </w:rPr>
+                        <w:t>o</w:t>
+                      </w:r>
+                      <w:r>
+                        <w:t xml:space="preserve">, </w:t>
+                      </w:r>
+                      <w:r>
+                        <w:t>the coefficient of lift starts to decline down to about 0.65 and the drag coefficient drastically increases up to around 0.29 at an angle of attack of 16</w:t>
+                      </w:r>
+                      <w:r>
+                        <w:rPr>
+                          <w:vertAlign w:val="superscript"/>
+                        </w:rPr>
+                        <w:t>o</w:t>
+                      </w:r>
+                      <w:r>
+                        <w:t xml:space="preserve">. </w:t>
                       </w:r>
                     </w:p>
                   </w:txbxContent>
@@ -2596,7 +2602,7 @@
                     <pic:cNvPicPr/>
                   </pic:nvPicPr>
                   <pic:blipFill>
-                    <a:blip r:embed="rId10"/>
+                    <a:blip r:embed="rId11"/>
                     <a:stretch>
                       <a:fillRect/>
                     </a:stretch>
@@ -2679,7 +2685,10 @@
                         <w:txbxContent>
                           <w:p>
                             <w:r>
-                              <w:t>2b. [insert your response here]</w:t>
+                              <w:t xml:space="preserve">2b. </w:t>
+                            </w:r>
+                            <w:r>
+                              <w:t xml:space="preserve">The average percent uncertainty in the coefficient of lift and drag for this experiment was 0.77% and 0.39% respectively. The uncertainty in the experimental measurements is consistent with the behavior of the coefficient of lift and drag where the uncertainty is smaller before stall and slightly increases after stall. </w:t>
                             </w:r>
                           </w:p>
                         </w:txbxContent>
@@ -2706,7 +2715,10 @@
                   <w:txbxContent>
                     <w:p>
                       <w:r>
-                        <w:t>2b. [insert your response here]</w:t>
+                        <w:t xml:space="preserve">2b. </w:t>
+                      </w:r>
+                      <w:r>
+                        <w:t xml:space="preserve">The average percent uncertainty in the coefficient of lift and drag for this experiment was 0.77% and 0.39% respectively. The uncertainty in the experimental measurements is consistent with the behavior of the coefficient of lift and drag where the uncertainty is smaller before stall and slightly increases after stall. </w:t>
                       </w:r>
                     </w:p>
                   </w:txbxContent>
@@ -2738,7 +2750,7 @@
                     <pic:cNvPicPr/>
                   </pic:nvPicPr>
                   <pic:blipFill>
-                    <a:blip r:embed="rId11"/>
+                    <a:blip r:embed="rId12"/>
                     <a:stretch>
                       <a:fillRect/>
                     </a:stretch>
@@ -2772,6 +2784,201 @@
           <w:color w:val="FF0000"/>
         </w:rPr>
       </w:pPr>
+    </w:p>
+    <w:p>
+      <w:pPr>
+        <w:rPr>
+          <w:color w:val="FF0000"/>
+        </w:rPr>
+      </w:pPr>
+    </w:p>
+    <w:p>
+      <w:pPr>
+        <w:rPr>
+          <w:color w:val="FF0000"/>
+        </w:rPr>
+      </w:pPr>
+    </w:p>
+    <w:p>
+      <w:pPr>
+        <w:rPr>
+          <w:color w:val="FF0000"/>
+        </w:rPr>
+      </w:pPr>
+    </w:p>
+    <w:p>
+      <w:pPr>
+        <w:rPr>
+          <w:color w:val="FF0000"/>
+        </w:rPr>
+      </w:pPr>
+    </w:p>
+    <w:p>
+      <w:pPr>
+        <w:rPr>
+          <w:color w:val="FF0000"/>
+        </w:rPr>
+      </w:pPr>
+    </w:p>
+    <w:p>
+      <w:pPr>
+        <w:rPr>
+          <w:color w:val="FF0000"/>
+        </w:rPr>
+      </w:pPr>
+    </w:p>
+    <w:p>
+      <w:pPr>
+        <w:rPr>
+          <w:color w:val="FF0000"/>
+        </w:rPr>
+      </w:pPr>
+    </w:p>
+    <w:p>
+      <w:pPr>
+        <w:rPr>
+          <w:color w:val="FF0000"/>
+        </w:rPr>
+      </w:pPr>
+    </w:p>
+    <w:p>
+      <w:pPr>
+        <w:rPr>
+          <w:color w:val="FF0000"/>
+        </w:rPr>
+      </w:pPr>
+    </w:p>
+    <w:p>
+      <w:pPr>
+        <w:rPr>
+          <w:color w:val="FF0000"/>
+        </w:rPr>
+      </w:pPr>
+    </w:p>
+    <w:p>
+      <w:pPr>
+        <w:rPr>
+          <w:color w:val="FF0000"/>
+        </w:rPr>
+      </w:pPr>
+    </w:p>
+    <w:p>
+      <w:pPr>
+        <w:rPr>
+          <w:color w:val="FF0000"/>
+        </w:rPr>
+      </w:pPr>
+    </w:p>
+    <w:p>
+      <w:pPr>
+        <w:rPr>
+          <w:color w:val="FF0000"/>
+        </w:rPr>
+      </w:pPr>
+    </w:p>
+    <w:p>
+      <w:pPr>
+        <w:rPr>
+          <w:color w:val="FF0000"/>
+        </w:rPr>
+      </w:pPr>
+    </w:p>
+    <w:p>
+      <w:pPr>
+        <w:rPr>
+          <w:color w:val="FF0000"/>
+        </w:rPr>
+      </w:pPr>
+    </w:p>
+    <w:p>
+      <w:pPr>
+        <w:rPr>
+          <w:color w:val="FF0000"/>
+        </w:rPr>
+      </w:pPr>
+    </w:p>
+    <w:p>
+      <w:pPr>
+        <w:rPr>
+          <w:color w:val="FF0000"/>
+        </w:rPr>
+      </w:pPr>
+    </w:p>
+    <w:p>
+      <w:pPr>
+        <w:rPr>
+          <w:color w:val="FF0000"/>
+        </w:rPr>
+      </w:pPr>
+    </w:p>
+    <w:p>
+      <w:pPr>
+        <w:rPr>
+          <w:color w:val="FF0000"/>
+        </w:rPr>
+      </w:pPr>
+    </w:p>
+    <w:p>
+      <w:pPr>
+        <w:rPr>
+          <w:color w:val="FF0000"/>
+        </w:rPr>
+      </w:pPr>
+    </w:p>
+    <w:p>
+      <w:pPr>
+        <w:rPr>
+          <w:color w:val="FF0000"/>
+        </w:rPr>
+      </w:pPr>
+      <w:r>
+        <w:rPr>
+          <w:noProof/>
+          <w:color w:val="FF0000"/>
+        </w:rPr>
+        <w:drawing>
+          <wp:inline distT="0" distB="0" distL="0" distR="0" wp14:anchorId="76116328" wp14:editId="4D626A4E">
+            <wp:extent cx="5943600" cy="1647825"/>
+            <wp:effectExtent l="0" t="0" r="0" b="3175"/>
+            <wp:docPr id="553004955" name="Picture 3" descr="A close-up of a paper&#10;&#10;Description automatically generated"/>
+            <wp:cNvGraphicFramePr>
+              <a:graphicFrameLocks xmlns:a="http://schemas.openxmlformats.org/drawingml/2006/main" noChangeAspect="1"/>
+            </wp:cNvGraphicFramePr>
+            <a:graphic xmlns:a="http://schemas.openxmlformats.org/drawingml/2006/main">
+              <a:graphicData uri="http://schemas.openxmlformats.org/drawingml/2006/picture">
+                <pic:pic xmlns:pic="http://schemas.openxmlformats.org/drawingml/2006/picture">
+                  <pic:nvPicPr>
+                    <pic:cNvPr id="553004955" name="Picture 3" descr="A close-up of a paper&#10;&#10;Description automatically generated"/>
+                    <pic:cNvPicPr/>
+                  </pic:nvPicPr>
+                  <pic:blipFill>
+                    <a:blip r:embed="rId13"/>
+                    <a:stretch>
+                      <a:fillRect/>
+                    </a:stretch>
+                  </pic:blipFill>
+                  <pic:spPr>
+                    <a:xfrm>
+                      <a:off x="0" y="0"/>
+                      <a:ext cx="5943600" cy="1647825"/>
+                    </a:xfrm>
+                    <a:prstGeom prst="rect">
+                      <a:avLst/>
+                    </a:prstGeom>
+                  </pic:spPr>
+                </pic:pic>
+              </a:graphicData>
+            </a:graphic>
+          </wp:inline>
+        </w:drawing>
+      </w:r>
+    </w:p>
+    <w:p>
+      <w:pPr>
+        <w:rPr>
+          <w:color w:val="FF0000"/>
+        </w:rPr>
+      </w:pPr>
       <w:r>
         <w:rPr>
           <w:rFonts w:ascii="Helvetica" w:hAnsi="Helvetica"/>
@@ -2783,16 +2990,16 @@
         <mc:AlternateContent>
           <mc:Choice Requires="wps">
             <w:drawing>
-              <wp:anchor distT="0" distB="0" distL="114300" distR="114300" simplePos="0" relativeHeight="251691008" behindDoc="0" locked="0" layoutInCell="1" allowOverlap="1" wp14:anchorId="3A5AB8E4" wp14:editId="2086EDFE">
+              <wp:anchor distT="0" distB="0" distL="114300" distR="114300" simplePos="0" relativeHeight="251695104" behindDoc="0" locked="0" layoutInCell="1" allowOverlap="1" wp14:anchorId="08E19110" wp14:editId="570EC6FC">
                 <wp:simplePos x="0" y="0"/>
                 <wp:positionH relativeFrom="column">
-                  <wp:posOffset>272</wp:posOffset>
+                  <wp:posOffset>0</wp:posOffset>
                 </wp:positionH>
                 <wp:positionV relativeFrom="paragraph">
-                  <wp:posOffset>1775460</wp:posOffset>
+                  <wp:posOffset>177800</wp:posOffset>
                 </wp:positionV>
-                <wp:extent cx="5975985" cy="1595846"/>
-                <wp:effectExtent l="0" t="0" r="18415" b="17145"/>
+                <wp:extent cx="5975985" cy="3002280"/>
+                <wp:effectExtent l="0" t="0" r="24765" b="26670"/>
                 <wp:wrapTopAndBottom/>
                 <wp:docPr id="1179652208" name="Text Box 1"/>
                 <wp:cNvGraphicFramePr/>
@@ -2803,7 +3010,7 @@
                       <wps:spPr>
                         <a:xfrm>
                           <a:off x="0" y="0"/>
-                          <a:ext cx="5975985" cy="1595846"/>
+                          <a:ext cx="5975985" cy="3002280"/>
                         </a:xfrm>
                         <a:prstGeom prst="rect">
                           <a:avLst/>
@@ -2821,7 +3028,54 @@
                         <w:txbxContent>
                           <w:p>
                             <w:r>
-                              <w:t>2c. [insert your response here]</w:t>
+                              <w:t xml:space="preserve">2c. The first way in which the measured values disagree from the published results at a similar Reynolds number is that the coefficient of lift at zero angle of attack for the published results is zero while the experimental value is 0.24. This is due to the experimental setup where the pivot support is located at the center of mass and not the center of pressure which creates a moment that results in a non-zero lift coefficient for an angle of attack of zero. The second way in which the measured values disagree from the published results at a similar Reynolds number is that the coefficient of drag trends higher and non-linearly after stall as compared to the approximately linear trend after stall for the published results. After stall, at angles of attack of 11, 14, and 16 degrees, the measured drag coefficient is 0.133, 0.251, and 0.294 which show a trend of discrete non-linear jumps while the published results at the same angles of attack are 0.117, 0.171, and 0.210 respectively which shows a rough linearly increasing trend. </w:t>
+                            </w:r>
+                          </w:p>
+                          <w:p>
+                            <w:r>
+                              <w:t xml:space="preserve">As </w:t>
+                            </w:r>
+                            <w:proofErr w:type="spellStart"/>
+                            <w:r>
+                              <w:t>Re</w:t>
+                            </w:r>
+                            <w:r>
+                              <w:rPr>
+                                <w:vertAlign w:val="subscript"/>
+                              </w:rPr>
+                              <w:t>C</w:t>
+                            </w:r>
+                            <w:proofErr w:type="spellEnd"/>
+                            <w:r>
+                              <w:t xml:space="preserve"> increases, the max coefficient of lift for the published results increases </w:t>
+                            </w:r>
+                            <w:proofErr w:type="gramStart"/>
+                            <w:r>
+                              <w:t>as well which</w:t>
+                            </w:r>
+                            <w:proofErr w:type="gramEnd"/>
+                            <w:r>
+                              <w:t xml:space="preserve"> is also increasing the angle of attack at which stall occurs. As </w:t>
+                            </w:r>
+                            <w:proofErr w:type="spellStart"/>
+                            <w:r>
+                              <w:t>Re</w:t>
+                            </w:r>
+                            <w:r>
+                              <w:rPr>
+                                <w:vertAlign w:val="subscript"/>
+                              </w:rPr>
+                              <w:t>C</w:t>
+                            </w:r>
+                            <w:proofErr w:type="spellEnd"/>
+                            <w:r>
+                              <w:rPr>
+                                <w:vertAlign w:val="subscript"/>
+                              </w:rPr>
+                              <w:t xml:space="preserve"> </w:t>
+                            </w:r>
+                            <w:r>
+                              <w:t xml:space="preserve">increases for the drag coefficient, the point at which the drag coefficient has a jump discontinuity and a massive increase in drag increases resulting in a larger angle of attack needed for stall. </w:t>
                             </w:r>
                           </w:p>
                         </w:txbxContent>
@@ -2843,12 +3097,59 @@
           </mc:Choice>
           <mc:Fallback>
             <w:pict>
-              <v:shape w14:anchorId="3A5AB8E4" id="_x0000_s1034" type="#_x0000_t202" style="position:absolute;margin-left:0;margin-top:139.8pt;width:470.55pt;height:125.65pt;z-index:251691008;visibility:visible;mso-wrap-style:square;mso-height-percent:0;mso-wrap-distance-left:9pt;mso-wrap-distance-top:0;mso-wrap-distance-right:9pt;mso-wrap-distance-bottom:0;mso-position-horizontal:absolute;mso-position-horizontal-relative:text;mso-position-vertical:absolute;mso-position-vertical-relative:text;mso-height-percent:0;mso-height-relative:margin;v-text-anchor:top" o:gfxdata="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" fillcolor="white [3201]" strokeweight=".5pt">
+              <v:shape w14:anchorId="08E19110" id="_x0000_s1034" type="#_x0000_t202" style="position:absolute;margin-left:0;margin-top:14pt;width:470.55pt;height:236.4pt;z-index:251695104;visibility:visible;mso-wrap-style:square;mso-height-percent:0;mso-wrap-distance-left:9pt;mso-wrap-distance-top:0;mso-wrap-distance-right:9pt;mso-wrap-distance-bottom:0;mso-position-horizontal:absolute;mso-position-horizontal-relative:text;mso-position-vertical:absolute;mso-position-vertical-relative:text;mso-height-percent:0;mso-height-relative:margin;v-text-anchor:top" o:gfxdata="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" fillcolor="white [3201]" strokeweight=".5pt">
                 <v:textbox>
                   <w:txbxContent>
                     <w:p>
                       <w:r>
-                        <w:t>2c. [insert your response here]</w:t>
+                        <w:t xml:space="preserve">2c. The first way in which the measured values disagree from the published results at a similar Reynolds number is that the coefficient of lift at zero angle of attack for the published results is zero while the experimental value is 0.24. This is due to the experimental setup where the pivot support is located at the center of mass and not the center of pressure which creates a moment that results in a non-zero lift coefficient for an angle of attack of zero. The second way in which the measured values disagree from the published results at a similar Reynolds number is that the coefficient of drag trends higher and non-linearly after stall as compared to the approximately linear trend after stall for the published results. After stall, at angles of attack of 11, 14, and 16 degrees, the measured drag coefficient is 0.133, 0.251, and 0.294 which show a trend of discrete non-linear jumps while the published results at the same angles of attack are 0.117, 0.171, and 0.210 respectively which shows a rough linearly increasing trend. </w:t>
+                      </w:r>
+                    </w:p>
+                    <w:p>
+                      <w:r>
+                        <w:t xml:space="preserve">As </w:t>
+                      </w:r>
+                      <w:proofErr w:type="spellStart"/>
+                      <w:r>
+                        <w:t>Re</w:t>
+                      </w:r>
+                      <w:r>
+                        <w:rPr>
+                          <w:vertAlign w:val="subscript"/>
+                        </w:rPr>
+                        <w:t>C</w:t>
+                      </w:r>
+                      <w:proofErr w:type="spellEnd"/>
+                      <w:r>
+                        <w:t xml:space="preserve"> increases, the max coefficient of lift for the published results increases </w:t>
+                      </w:r>
+                      <w:proofErr w:type="gramStart"/>
+                      <w:r>
+                        <w:t>as well which</w:t>
+                      </w:r>
+                      <w:proofErr w:type="gramEnd"/>
+                      <w:r>
+                        <w:t xml:space="preserve"> is also increasing the angle of attack at which stall occurs. As </w:t>
+                      </w:r>
+                      <w:proofErr w:type="spellStart"/>
+                      <w:r>
+                        <w:t>Re</w:t>
+                      </w:r>
+                      <w:r>
+                        <w:rPr>
+                          <w:vertAlign w:val="subscript"/>
+                        </w:rPr>
+                        <w:t>C</w:t>
+                      </w:r>
+                      <w:proofErr w:type="spellEnd"/>
+                      <w:r>
+                        <w:rPr>
+                          <w:vertAlign w:val="subscript"/>
+                        </w:rPr>
+                        <w:t xml:space="preserve"> </w:t>
+                      </w:r>
+                      <w:r>
+                        <w:t xml:space="preserve">increases for the drag coefficient, the point at which the drag coefficient has a jump discontinuity and a massive increase in drag increases resulting in a larger angle of attack needed for stall. </w:t>
                       </w:r>
                     </w:p>
                   </w:txbxContent>
@@ -2859,54 +3160,6 @@
           </mc:Fallback>
         </mc:AlternateContent>
       </w:r>
-      <w:r>
-        <w:rPr>
-          <w:noProof/>
-          <w:color w:val="FF0000"/>
-        </w:rPr>
-        <w:drawing>
-          <wp:inline distT="0" distB="0" distL="0" distR="0" wp14:anchorId="76116328" wp14:editId="157E4153">
-            <wp:extent cx="5943600" cy="1647825"/>
-            <wp:effectExtent l="0" t="0" r="0" b="3175"/>
-            <wp:docPr id="553004955" name="Picture 3" descr="A close-up of a paper&#10;&#10;Description automatically generated"/>
-            <wp:cNvGraphicFramePr>
-              <a:graphicFrameLocks xmlns:a="http://schemas.openxmlformats.org/drawingml/2006/main" noChangeAspect="1"/>
-            </wp:cNvGraphicFramePr>
-            <a:graphic xmlns:a="http://schemas.openxmlformats.org/drawingml/2006/main">
-              <a:graphicData uri="http://schemas.openxmlformats.org/drawingml/2006/picture">
-                <pic:pic xmlns:pic="http://schemas.openxmlformats.org/drawingml/2006/picture">
-                  <pic:nvPicPr>
-                    <pic:cNvPr id="553004955" name="Picture 3" descr="A close-up of a paper&#10;&#10;Description automatically generated"/>
-                    <pic:cNvPicPr/>
-                  </pic:nvPicPr>
-                  <pic:blipFill>
-                    <a:blip r:embed="rId12"/>
-                    <a:stretch>
-                      <a:fillRect/>
-                    </a:stretch>
-                  </pic:blipFill>
-                  <pic:spPr>
-                    <a:xfrm>
-                      <a:off x="0" y="0"/>
-                      <a:ext cx="5943600" cy="1647825"/>
-                    </a:xfrm>
-                    <a:prstGeom prst="rect">
-                      <a:avLst/>
-                    </a:prstGeom>
-                  </pic:spPr>
-                </pic:pic>
-              </a:graphicData>
-            </a:graphic>
-          </wp:inline>
-        </w:drawing>
-      </w:r>
-    </w:p>
-    <w:p>
-      <w:pPr>
-        <w:rPr>
-          <w:color w:val="FF0000"/>
-        </w:rPr>
-      </w:pPr>
     </w:p>
     <w:p>
       <w:pPr>
@@ -2936,19 +3189,20 @@
           <w:noProof/>
           <w:color w:val="000000" w:themeColor="text1"/>
         </w:rPr>
+        <w:lastRenderedPageBreak/>
         <mc:AlternateContent>
           <mc:Choice Requires="wps">
             <w:drawing>
-              <wp:anchor distT="0" distB="0" distL="114300" distR="114300" simplePos="0" relativeHeight="251693056" behindDoc="0" locked="0" layoutInCell="1" allowOverlap="1" wp14:anchorId="6C88E2DF" wp14:editId="10C6BB03">
+              <wp:anchor distT="0" distB="0" distL="114300" distR="114300" simplePos="0" relativeHeight="251693056" behindDoc="0" locked="0" layoutInCell="1" allowOverlap="1" wp14:anchorId="6C88E2DF" wp14:editId="3E5786E4">
                 <wp:simplePos x="0" y="0"/>
                 <wp:positionH relativeFrom="column">
-                  <wp:posOffset>64770</wp:posOffset>
+                  <wp:posOffset>66675</wp:posOffset>
                 </wp:positionH>
                 <wp:positionV relativeFrom="paragraph">
-                  <wp:posOffset>3297918</wp:posOffset>
+                  <wp:posOffset>3296920</wp:posOffset>
                 </wp:positionV>
-                <wp:extent cx="5975985" cy="1893570"/>
-                <wp:effectExtent l="0" t="0" r="18415" b="11430"/>
+                <wp:extent cx="5975985" cy="2728595"/>
+                <wp:effectExtent l="0" t="0" r="24765" b="14605"/>
                 <wp:wrapTopAndBottom/>
                 <wp:docPr id="891893403" name="Text Box 1"/>
                 <wp:cNvGraphicFramePr/>
@@ -2959,7 +3213,7 @@
                       <wps:spPr>
                         <a:xfrm>
                           <a:off x="0" y="0"/>
-                          <a:ext cx="5975985" cy="1893570"/>
+                          <a:ext cx="5975985" cy="2728595"/>
                         </a:xfrm>
                         <a:prstGeom prst="rect">
                           <a:avLst/>
@@ -2977,7 +3231,411 @@
                         <w:txbxContent>
                           <w:p>
                             <w:r>
-                              <w:t>2d. [insert your response here]</w:t>
+                              <w:t xml:space="preserve">2d. </w:t>
+                            </w:r>
+                            <w:r>
+                              <w:t xml:space="preserve">The speed at which the UAV would have to be flying </w:t>
+                            </w:r>
+                            <w:proofErr w:type="gramStart"/>
+                            <w:r>
+                              <w:t>in order for</w:t>
+                            </w:r>
+                            <w:proofErr w:type="gramEnd"/>
+                            <w:r>
+                              <w:t xml:space="preserve"> the wind tunnel results to be applicable was found using similitude by matching Reynolds numbers. The Reynolds number in the experiment was 1.5*10</w:t>
+                            </w:r>
+                            <w:r>
+                              <w:rPr>
+                                <w:vertAlign w:val="superscript"/>
+                              </w:rPr>
+                              <w:t>5</w:t>
+                            </w:r>
+                            <w:r>
+                              <w:t xml:space="preserve">. To calculate the speed of the UAV, we can set this Reynolds number equal to the equation </w:t>
+                            </w:r>
+                          </w:p>
+                          <w:p>
+                            <w:pPr>
+                              <w:jc w:val="center"/>
+                            </w:pPr>
+                            <m:oMathPara>
+                              <m:oMath>
+                                <m:sSub>
+                                  <m:sSubPr>
+                                    <m:ctrlPr>
+                                      <w:rPr>
+                                        <w:rFonts w:ascii="Cambria Math" w:hAnsi="Cambria Math"/>
+                                        <w:i/>
+                                      </w:rPr>
+                                    </m:ctrlPr>
+                                  </m:sSubPr>
+                                  <m:e>
+                                    <m:r>
+                                      <w:rPr>
+                                        <w:rFonts w:ascii="Cambria Math" w:hAnsi="Cambria Math"/>
+                                      </w:rPr>
+                                      <m:t>Re</m:t>
+                                    </m:r>
+                                  </m:e>
+                                  <m:sub>
+                                    <m:r>
+                                      <w:rPr>
+                                        <w:rFonts w:ascii="Cambria Math" w:hAnsi="Cambria Math"/>
+                                      </w:rPr>
+                                      <m:t>c</m:t>
+                                    </m:r>
+                                  </m:sub>
+                                </m:sSub>
+                                <m:r>
+                                  <w:rPr>
+                                    <w:rFonts w:ascii="Cambria Math" w:hAnsi="Cambria Math"/>
+                                  </w:rPr>
+                                  <m:t xml:space="preserve">= </m:t>
+                                </m:r>
+                                <m:f>
+                                  <m:fPr>
+                                    <m:ctrlPr>
+                                      <w:rPr>
+                                        <w:rFonts w:ascii="Cambria Math" w:hAnsi="Cambria Math"/>
+                                        <w:i/>
+                                      </w:rPr>
+                                    </m:ctrlPr>
+                                  </m:fPr>
+                                  <m:num>
+                                    <m:sSub>
+                                      <m:sSubPr>
+                                        <m:ctrlPr>
+                                          <w:rPr>
+                                            <w:rFonts w:ascii="Cambria Math" w:hAnsi="Cambria Math"/>
+                                            <w:i/>
+                                          </w:rPr>
+                                        </m:ctrlPr>
+                                      </m:sSubPr>
+                                      <m:e>
+                                        <m:r>
+                                          <w:rPr>
+                                            <w:rFonts w:ascii="Cambria Math" w:hAnsi="Cambria Math"/>
+                                          </w:rPr>
+                                          <m:t>V</m:t>
+                                        </m:r>
+                                      </m:e>
+                                      <m:sub>
+                                        <m:r>
+                                          <w:rPr>
+                                            <w:rFonts w:ascii="Cambria Math" w:hAnsi="Cambria Math"/>
+                                          </w:rPr>
+                                          <m:t>w</m:t>
+                                        </m:r>
+                                      </m:sub>
+                                    </m:sSub>
+                                    <m:r>
+                                      <w:rPr>
+                                        <w:rFonts w:ascii="Cambria Math" w:hAnsi="Cambria Math"/>
+                                      </w:rPr>
+                                      <m:t>c</m:t>
+                                    </m:r>
+                                  </m:num>
+                                  <m:den>
+                                    <m:r>
+                                      <w:rPr>
+                                        <w:rFonts w:ascii="Cambria Math" w:hAnsi="Cambria Math"/>
+                                      </w:rPr>
+                                      <m:t>γ</m:t>
+                                    </m:r>
+                                  </m:den>
+                                </m:f>
+                              </m:oMath>
+                            </m:oMathPara>
+                          </w:p>
+                          <w:p>
+                            <w:r>
+                              <w:t xml:space="preserve">After </w:t>
+                            </w:r>
+                            <w:proofErr w:type="spellStart"/>
+                            <w:r>
+                              <w:t>sub</w:t>
+                            </w:r>
+                            <w:r>
+                              <w:t>stituiting</w:t>
+                            </w:r>
+                            <w:proofErr w:type="spellEnd"/>
+                            <w:r>
+                              <w:t xml:space="preserve"> in 1.5*10</w:t>
+                            </w:r>
+                            <w:r>
+                              <w:rPr>
+                                <w:vertAlign w:val="superscript"/>
+                              </w:rPr>
+                              <w:t>5</w:t>
+                            </w:r>
+                            <w:r>
+                              <w:t xml:space="preserve"> for Re</w:t>
+                            </w:r>
+                            <w:r>
+                              <w:rPr>
+                                <w:vertAlign w:val="subscript"/>
+                              </w:rPr>
+                              <w:t>c</w:t>
+                            </w:r>
+                            <w:r>
+                              <w:t>, 15.34*10</w:t>
+                            </w:r>
+                            <w:r>
+                              <w:rPr>
+                                <w:vertAlign w:val="superscript"/>
+                              </w:rPr>
+                              <w:t>-6</w:t>
+                            </w:r>
+                            <w:r>
+                              <w:t xml:space="preserve"> m</w:t>
+                            </w:r>
+                            <w:r>
+                              <w:rPr>
+                                <w:vertAlign w:val="superscript"/>
+                              </w:rPr>
+                              <w:t>2</w:t>
+                            </w:r>
+                            <w:r>
+                              <w:t xml:space="preserve">/s for </w:t>
+                            </w:r>
+                            <m:oMath>
+                              <m:r>
+                                <w:rPr>
+                                  <w:rFonts w:ascii="Cambria Math" w:hAnsi="Cambria Math"/>
+                                </w:rPr>
+                                <m:t>γ</m:t>
+                              </m:r>
+                            </m:oMath>
+                            <w:r>
+                              <w:t xml:space="preserve"> and 0.1524 m for c, we find that </w:t>
+                            </w:r>
+                            <w:proofErr w:type="spellStart"/>
+                            <w:r>
+                              <w:t>V</w:t>
+                            </w:r>
+                            <w:r>
+                              <w:rPr>
+                                <w:vertAlign w:val="subscript"/>
+                              </w:rPr>
+                              <w:t>w</w:t>
+                            </w:r>
+                            <w:proofErr w:type="spellEnd"/>
+                            <w:r>
+                              <w:t xml:space="preserve"> is equal to 15.1 m/s. </w:t>
+                            </w:r>
+                          </w:p>
+                          <w:p/>
+                          <w:p>
+                            <w:r>
+                              <w:t xml:space="preserve">To find the mass that the UAV could have to ensure it would be flying at the speed </w:t>
+                            </w:r>
+                            <w:proofErr w:type="spellStart"/>
+                            <w:r>
+                              <w:t>V</w:t>
+                            </w:r>
+                            <w:r>
+                              <w:rPr>
+                                <w:vertAlign w:val="subscript"/>
+                              </w:rPr>
+                              <w:t>w</w:t>
+                            </w:r>
+                            <w:proofErr w:type="spellEnd"/>
+                            <w:r>
+                              <w:t xml:space="preserve">, we can utilize the equation </w:t>
+                            </w:r>
+                          </w:p>
+                          <w:p>
+                            <w:pPr>
+                              <w:jc w:val="center"/>
+                            </w:pPr>
+                            <w:r>
+                              <w:t>F</w:t>
+                            </w:r>
+                            <w:r>
+                              <w:rPr>
+                                <w:vertAlign w:val="subscript"/>
+                              </w:rPr>
+                              <w:t>L</w:t>
+                            </w:r>
+                            <w:r>
+                              <w:t xml:space="preserve"> = </w:t>
+                            </w:r>
+                            <m:oMath>
+                              <m:f>
+                                <m:fPr>
+                                  <m:ctrlPr>
+                                    <w:rPr>
+                                      <w:rFonts w:ascii="Cambria Math" w:hAnsi="Cambria Math"/>
+                                      <w:i/>
+                                    </w:rPr>
+                                  </m:ctrlPr>
+                                </m:fPr>
+                                <m:num>
+                                  <m:r>
+                                    <w:rPr>
+                                      <w:rFonts w:ascii="Cambria Math" w:hAnsi="Cambria Math"/>
+                                    </w:rPr>
+                                    <m:t>1</m:t>
+                                  </m:r>
+                                </m:num>
+                                <m:den>
+                                  <m:r>
+                                    <w:rPr>
+                                      <w:rFonts w:ascii="Cambria Math" w:hAnsi="Cambria Math"/>
+                                    </w:rPr>
+                                    <m:t>2</m:t>
+                                  </m:r>
+                                </m:den>
+                              </m:f>
+                              <m:r>
+                                <w:rPr>
+                                  <w:rFonts w:ascii="Cambria Math" w:hAnsi="Cambria Math"/>
+                                </w:rPr>
+                                <m:t>ρ</m:t>
+                              </m:r>
+                              <m:sSup>
+                                <m:sSupPr>
+                                  <m:ctrlPr>
+                                    <w:rPr>
+                                      <w:rFonts w:ascii="Cambria Math" w:hAnsi="Cambria Math"/>
+                                      <w:i/>
+                                    </w:rPr>
+                                  </m:ctrlPr>
+                                </m:sSupPr>
+                                <m:e>
+                                  <m:sSub>
+                                    <m:sSubPr>
+                                      <m:ctrlPr>
+                                        <w:rPr>
+                                          <w:rFonts w:ascii="Cambria Math" w:hAnsi="Cambria Math"/>
+                                          <w:i/>
+                                        </w:rPr>
+                                      </m:ctrlPr>
+                                    </m:sSubPr>
+                                    <m:e>
+                                      <m:r>
+                                        <w:rPr>
+                                          <w:rFonts w:ascii="Cambria Math" w:hAnsi="Cambria Math"/>
+                                        </w:rPr>
+                                        <m:t>V</m:t>
+                                      </m:r>
+                                    </m:e>
+                                    <m:sub>
+                                      <m:r>
+                                        <w:rPr>
+                                          <w:rFonts w:ascii="Cambria Math" w:hAnsi="Cambria Math"/>
+                                        </w:rPr>
+                                        <m:t>w</m:t>
+                                      </m:r>
+                                    </m:sub>
+                                  </m:sSub>
+                                </m:e>
+                                <m:sup>
+                                  <m:r>
+                                    <w:rPr>
+                                      <w:rFonts w:ascii="Cambria Math" w:hAnsi="Cambria Math"/>
+                                    </w:rPr>
+                                    <m:t>2</m:t>
+                                  </m:r>
+                                </m:sup>
+                              </m:sSup>
+                              <m:sSub>
+                                <m:sSubPr>
+                                  <m:ctrlPr>
+                                    <w:rPr>
+                                      <w:rFonts w:ascii="Cambria Math" w:hAnsi="Cambria Math"/>
+                                      <w:i/>
+                                    </w:rPr>
+                                  </m:ctrlPr>
+                                </m:sSubPr>
+                                <m:e>
+                                  <m:r>
+                                    <w:rPr>
+                                      <w:rFonts w:ascii="Cambria Math" w:hAnsi="Cambria Math"/>
+                                    </w:rPr>
+                                    <m:t>A</m:t>
+                                  </m:r>
+                                </m:e>
+                                <m:sub>
+                                  <m:r>
+                                    <w:rPr>
+                                      <w:rFonts w:ascii="Cambria Math" w:hAnsi="Cambria Math"/>
+                                    </w:rPr>
+                                    <m:t>p</m:t>
+                                  </m:r>
+                                </m:sub>
+                              </m:sSub>
+                              <m:r>
+                                <w:rPr>
+                                  <w:rFonts w:ascii="Cambria Math" w:hAnsi="Cambria Math"/>
+                                </w:rPr>
+                                <m:t>=mg</m:t>
+                              </m:r>
+                            </m:oMath>
+                          </w:p>
+                          <w:p>
+                            <w:r>
+                              <w:t xml:space="preserve">After </w:t>
+                            </w:r>
+                            <w:proofErr w:type="spellStart"/>
+                            <w:r>
+                              <w:t>substituiting</w:t>
+                            </w:r>
+                            <w:proofErr w:type="spellEnd"/>
+                            <w:r>
+                              <w:t xml:space="preserve"> in 15.1 m/s for </w:t>
+                            </w:r>
+                            <w:proofErr w:type="spellStart"/>
+                            <w:r>
+                              <w:t>V</w:t>
+                            </w:r>
+                            <w:r>
+                              <w:rPr>
+                                <w:vertAlign w:val="subscript"/>
+                              </w:rPr>
+                              <w:t>w</w:t>
+                            </w:r>
+                            <w:proofErr w:type="spellEnd"/>
+                            <w:r>
+                              <w:t>, 1.2 kg/m</w:t>
+                            </w:r>
+                            <w:r>
+                              <w:rPr>
+                                <w:vertAlign w:val="superscript"/>
+                              </w:rPr>
+                              <w:t>3</w:t>
+                            </w:r>
+                            <w:r>
+                              <w:t xml:space="preserve"> for </w:t>
+                            </w:r>
+                            <m:oMath>
+                              <m:r>
+                                <w:rPr>
+                                  <w:rFonts w:ascii="Cambria Math" w:hAnsi="Cambria Math"/>
+                                </w:rPr>
+                                <m:t>ρ</m:t>
+                              </m:r>
+                            </m:oMath>
+                            <w:r>
+                              <w:t>, 0.279 m</w:t>
+                            </w:r>
+                            <w:r>
+                              <w:rPr>
+                                <w:vertAlign w:val="superscript"/>
+                              </w:rPr>
+                              <w:t>2</w:t>
+                            </w:r>
+                            <w:r>
+                              <w:t xml:space="preserve"> for A</w:t>
+                            </w:r>
+                            <w:r>
+                              <w:rPr>
+                                <w:vertAlign w:val="subscript"/>
+                              </w:rPr>
+                              <w:t>p</w:t>
+                            </w:r>
+                            <w:r>
+                              <w:t xml:space="preserve">, and 9.81 m/s for g, we find that the mass m of the UAV is 3.89 kg. </w:t>
                             </w:r>
                           </w:p>
                         </w:txbxContent>
@@ -2999,12 +3657,416 @@
           </mc:Choice>
           <mc:Fallback>
             <w:pict>
-              <v:shape w14:anchorId="6C88E2DF" id="_x0000_s1035" type="#_x0000_t202" style="position:absolute;margin-left:5.1pt;margin-top:259.7pt;width:470.55pt;height:149.1pt;z-index:251693056;visibility:visible;mso-wrap-style:square;mso-height-percent:0;mso-wrap-distance-left:9pt;mso-wrap-distance-top:0;mso-wrap-distance-right:9pt;mso-wrap-distance-bottom:0;mso-position-horizontal:absolute;mso-position-horizontal-relative:text;mso-position-vertical:absolute;mso-position-vertical-relative:text;mso-height-percent:0;mso-height-relative:margin;v-text-anchor:top" o:gfxdata="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" fillcolor="white [3201]" strokeweight=".5pt">
+              <v:shape w14:anchorId="6C88E2DF" id="_x0000_s1035" type="#_x0000_t202" style="position:absolute;margin-left:5.25pt;margin-top:259.6pt;width:470.55pt;height:214.85pt;z-index:251693056;visibility:visible;mso-wrap-style:square;mso-height-percent:0;mso-wrap-distance-left:9pt;mso-wrap-distance-top:0;mso-wrap-distance-right:9pt;mso-wrap-distance-bottom:0;mso-position-horizontal:absolute;mso-position-horizontal-relative:text;mso-position-vertical:absolute;mso-position-vertical-relative:text;mso-height-percent:0;mso-height-relative:margin;v-text-anchor:top" o:gfxdata="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" fillcolor="white [3201]" strokeweight=".5pt">
                 <v:textbox>
                   <w:txbxContent>
                     <w:p>
                       <w:r>
-                        <w:t>2d. [insert your response here]</w:t>
+                        <w:t xml:space="preserve">2d. </w:t>
+                      </w:r>
+                      <w:r>
+                        <w:t xml:space="preserve">The speed at which the UAV would have to be flying </w:t>
+                      </w:r>
+                      <w:proofErr w:type="gramStart"/>
+                      <w:r>
+                        <w:t>in order for</w:t>
+                      </w:r>
+                      <w:proofErr w:type="gramEnd"/>
+                      <w:r>
+                        <w:t xml:space="preserve"> the wind tunnel results to be applicable was found using similitude by matching Reynolds numbers. The Reynolds number in the experiment was 1.5*10</w:t>
+                      </w:r>
+                      <w:r>
+                        <w:rPr>
+                          <w:vertAlign w:val="superscript"/>
+                        </w:rPr>
+                        <w:t>5</w:t>
+                      </w:r>
+                      <w:r>
+                        <w:t xml:space="preserve">. To calculate the speed of the UAV, we can set this Reynolds number equal to the equation </w:t>
+                      </w:r>
+                    </w:p>
+                    <w:p>
+                      <w:pPr>
+                        <w:jc w:val="center"/>
+                      </w:pPr>
+                      <m:oMathPara>
+                        <m:oMath>
+                          <m:sSub>
+                            <m:sSubPr>
+                              <m:ctrlPr>
+                                <w:rPr>
+                                  <w:rFonts w:ascii="Cambria Math" w:hAnsi="Cambria Math"/>
+                                  <w:i/>
+                                </w:rPr>
+                              </m:ctrlPr>
+                            </m:sSubPr>
+                            <m:e>
+                              <m:r>
+                                <w:rPr>
+                                  <w:rFonts w:ascii="Cambria Math" w:hAnsi="Cambria Math"/>
+                                </w:rPr>
+                                <m:t>Re</m:t>
+                              </m:r>
+                            </m:e>
+                            <m:sub>
+                              <m:r>
+                                <w:rPr>
+                                  <w:rFonts w:ascii="Cambria Math" w:hAnsi="Cambria Math"/>
+                                </w:rPr>
+                                <m:t>c</m:t>
+                              </m:r>
+                            </m:sub>
+                          </m:sSub>
+                          <m:r>
+                            <w:rPr>
+                              <w:rFonts w:ascii="Cambria Math" w:hAnsi="Cambria Math"/>
+                            </w:rPr>
+                            <m:t xml:space="preserve">= </m:t>
+                          </m:r>
+                          <m:f>
+                            <m:fPr>
+                              <m:ctrlPr>
+                                <w:rPr>
+                                  <w:rFonts w:ascii="Cambria Math" w:hAnsi="Cambria Math"/>
+                                  <w:i/>
+                                </w:rPr>
+                              </m:ctrlPr>
+                            </m:fPr>
+                            <m:num>
+                              <m:sSub>
+                                <m:sSubPr>
+                                  <m:ctrlPr>
+                                    <w:rPr>
+                                      <w:rFonts w:ascii="Cambria Math" w:hAnsi="Cambria Math"/>
+                                      <w:i/>
+                                    </w:rPr>
+                                  </m:ctrlPr>
+                                </m:sSubPr>
+                                <m:e>
+                                  <m:r>
+                                    <w:rPr>
+                                      <w:rFonts w:ascii="Cambria Math" w:hAnsi="Cambria Math"/>
+                                    </w:rPr>
+                                    <m:t>V</m:t>
+                                  </m:r>
+                                </m:e>
+                                <m:sub>
+                                  <m:r>
+                                    <w:rPr>
+                                      <w:rFonts w:ascii="Cambria Math" w:hAnsi="Cambria Math"/>
+                                    </w:rPr>
+                                    <m:t>w</m:t>
+                                  </m:r>
+                                </m:sub>
+                              </m:sSub>
+                              <m:r>
+                                <w:rPr>
+                                  <w:rFonts w:ascii="Cambria Math" w:hAnsi="Cambria Math"/>
+                                </w:rPr>
+                                <m:t>c</m:t>
+                              </m:r>
+                            </m:num>
+                            <m:den>
+                              <m:r>
+                                <w:rPr>
+                                  <w:rFonts w:ascii="Cambria Math" w:hAnsi="Cambria Math"/>
+                                </w:rPr>
+                                <m:t>γ</m:t>
+                              </m:r>
+                            </m:den>
+                          </m:f>
+                        </m:oMath>
+                      </m:oMathPara>
+                    </w:p>
+                    <w:p>
+                      <w:r>
+                        <w:t xml:space="preserve">After </w:t>
+                      </w:r>
+                      <w:proofErr w:type="spellStart"/>
+                      <w:r>
+                        <w:t>sub</w:t>
+                      </w:r>
+                      <w:r>
+                        <w:t>stituiting</w:t>
+                      </w:r>
+                      <w:proofErr w:type="spellEnd"/>
+                      <w:r>
+                        <w:t xml:space="preserve"> in 1.5*10</w:t>
+                      </w:r>
+                      <w:r>
+                        <w:rPr>
+                          <w:vertAlign w:val="superscript"/>
+                        </w:rPr>
+                        <w:t>5</w:t>
+                      </w:r>
+                      <w:r>
+                        <w:t xml:space="preserve"> for Re</w:t>
+                      </w:r>
+                      <w:r>
+                        <w:rPr>
+                          <w:vertAlign w:val="subscript"/>
+                        </w:rPr>
+                        <w:t>c</w:t>
+                      </w:r>
+                      <w:r>
+                        <w:t>, 15.34*10</w:t>
+                      </w:r>
+                      <w:r>
+                        <w:rPr>
+                          <w:vertAlign w:val="superscript"/>
+                        </w:rPr>
+                        <w:t>-6</w:t>
+                      </w:r>
+                      <w:r>
+                        <w:t xml:space="preserve"> m</w:t>
+                      </w:r>
+                      <w:r>
+                        <w:rPr>
+                          <w:vertAlign w:val="superscript"/>
+                        </w:rPr>
+                        <w:t>2</w:t>
+                      </w:r>
+                      <w:r>
+                        <w:t xml:space="preserve">/s for </w:t>
+                      </w:r>
+                      <m:oMath>
+                        <m:r>
+                          <w:rPr>
+                            <w:rFonts w:ascii="Cambria Math" w:hAnsi="Cambria Math"/>
+                          </w:rPr>
+                          <m:t>γ</m:t>
+                        </m:r>
+                      </m:oMath>
+                      <w:r>
+                        <w:t xml:space="preserve"> and 0.1524 m for c, we find that </w:t>
+                      </w:r>
+                      <w:proofErr w:type="spellStart"/>
+                      <w:r>
+                        <w:t>V</w:t>
+                      </w:r>
+                      <w:r>
+                        <w:rPr>
+                          <w:vertAlign w:val="subscript"/>
+                        </w:rPr>
+                        <w:t>w</w:t>
+                      </w:r>
+                      <w:proofErr w:type="spellEnd"/>
+                      <w:r>
+                        <w:t xml:space="preserve"> is equal to 15.1 m/s. </w:t>
+                      </w:r>
+                    </w:p>
+                    <w:p/>
+                    <w:p>
+                      <w:r>
+                        <w:t xml:space="preserve">To find the mass that the UAV could have to ensure it would be flying at the speed </w:t>
+                      </w:r>
+                      <w:proofErr w:type="spellStart"/>
+                      <w:r>
+                        <w:t>V</w:t>
+                      </w:r>
+                      <w:r>
+                        <w:rPr>
+                          <w:vertAlign w:val="subscript"/>
+                        </w:rPr>
+                        <w:t>w</w:t>
+                      </w:r>
+                      <w:proofErr w:type="spellEnd"/>
+                      <w:r>
+                        <w:t xml:space="preserve">, we can utilize the equation </w:t>
+                      </w:r>
+                    </w:p>
+                    <w:p>
+                      <w:pPr>
+                        <w:jc w:val="center"/>
+                      </w:pPr>
+                      <w:r>
+                        <w:t>F</w:t>
+                      </w:r>
+                      <w:r>
+                        <w:rPr>
+                          <w:vertAlign w:val="subscript"/>
+                        </w:rPr>
+                        <w:t>L</w:t>
+                      </w:r>
+                      <w:r>
+                        <w:t xml:space="preserve"> = </w:t>
+                      </w:r>
+                      <m:oMath>
+                        <m:f>
+                          <m:fPr>
+                            <m:ctrlPr>
+                              <w:rPr>
+                                <w:rFonts w:ascii="Cambria Math" w:hAnsi="Cambria Math"/>
+                                <w:i/>
+                              </w:rPr>
+                            </m:ctrlPr>
+                          </m:fPr>
+                          <m:num>
+                            <m:r>
+                              <w:rPr>
+                                <w:rFonts w:ascii="Cambria Math" w:hAnsi="Cambria Math"/>
+                              </w:rPr>
+                              <m:t>1</m:t>
+                            </m:r>
+                          </m:num>
+                          <m:den>
+                            <m:r>
+                              <w:rPr>
+                                <w:rFonts w:ascii="Cambria Math" w:hAnsi="Cambria Math"/>
+                              </w:rPr>
+                              <m:t>2</m:t>
+                            </m:r>
+                          </m:den>
+                        </m:f>
+                        <m:r>
+                          <w:rPr>
+                            <w:rFonts w:ascii="Cambria Math" w:hAnsi="Cambria Math"/>
+                          </w:rPr>
+                          <m:t>ρ</m:t>
+                        </m:r>
+                        <m:sSup>
+                          <m:sSupPr>
+                            <m:ctrlPr>
+                              <w:rPr>
+                                <w:rFonts w:ascii="Cambria Math" w:hAnsi="Cambria Math"/>
+                                <w:i/>
+                              </w:rPr>
+                            </m:ctrlPr>
+                          </m:sSupPr>
+                          <m:e>
+                            <m:sSub>
+                              <m:sSubPr>
+                                <m:ctrlPr>
+                                  <w:rPr>
+                                    <w:rFonts w:ascii="Cambria Math" w:hAnsi="Cambria Math"/>
+                                    <w:i/>
+                                  </w:rPr>
+                                </m:ctrlPr>
+                              </m:sSubPr>
+                              <m:e>
+                                <m:r>
+                                  <w:rPr>
+                                    <w:rFonts w:ascii="Cambria Math" w:hAnsi="Cambria Math"/>
+                                  </w:rPr>
+                                  <m:t>V</m:t>
+                                </m:r>
+                              </m:e>
+                              <m:sub>
+                                <m:r>
+                                  <w:rPr>
+                                    <w:rFonts w:ascii="Cambria Math" w:hAnsi="Cambria Math"/>
+                                  </w:rPr>
+                                  <m:t>w</m:t>
+                                </m:r>
+                              </m:sub>
+                            </m:sSub>
+                          </m:e>
+                          <m:sup>
+                            <m:r>
+                              <w:rPr>
+                                <w:rFonts w:ascii="Cambria Math" w:hAnsi="Cambria Math"/>
+                              </w:rPr>
+                              <m:t>2</m:t>
+                            </m:r>
+                          </m:sup>
+                        </m:sSup>
+                        <m:sSub>
+                          <m:sSubPr>
+                            <m:ctrlPr>
+                              <w:rPr>
+                                <w:rFonts w:ascii="Cambria Math" w:hAnsi="Cambria Math"/>
+                                <w:i/>
+                              </w:rPr>
+                            </m:ctrlPr>
+                          </m:sSubPr>
+                          <m:e>
+                            <m:r>
+                              <w:rPr>
+                                <w:rFonts w:ascii="Cambria Math" w:hAnsi="Cambria Math"/>
+                              </w:rPr>
+                              <m:t>A</m:t>
+                            </m:r>
+                          </m:e>
+                          <m:sub>
+                            <m:r>
+                              <w:rPr>
+                                <w:rFonts w:ascii="Cambria Math" w:hAnsi="Cambria Math"/>
+                              </w:rPr>
+                              <m:t>p</m:t>
+                            </m:r>
+                          </m:sub>
+                        </m:sSub>
+                        <m:r>
+                          <w:rPr>
+                            <w:rFonts w:ascii="Cambria Math" w:hAnsi="Cambria Math"/>
+                          </w:rPr>
+                          <m:t>=mg</m:t>
+                        </m:r>
+                      </m:oMath>
+                    </w:p>
+                    <w:p>
+                      <w:r>
+                        <w:t xml:space="preserve">After </w:t>
+                      </w:r>
+                      <w:proofErr w:type="spellStart"/>
+                      <w:r>
+                        <w:t>substituiting</w:t>
+                      </w:r>
+                      <w:proofErr w:type="spellEnd"/>
+                      <w:r>
+                        <w:t xml:space="preserve"> in 15.1 m/s for </w:t>
+                      </w:r>
+                      <w:proofErr w:type="spellStart"/>
+                      <w:r>
+                        <w:t>V</w:t>
+                      </w:r>
+                      <w:r>
+                        <w:rPr>
+                          <w:vertAlign w:val="subscript"/>
+                        </w:rPr>
+                        <w:t>w</w:t>
+                      </w:r>
+                      <w:proofErr w:type="spellEnd"/>
+                      <w:r>
+                        <w:t>, 1.2 kg/m</w:t>
+                      </w:r>
+                      <w:r>
+                        <w:rPr>
+                          <w:vertAlign w:val="superscript"/>
+                        </w:rPr>
+                        <w:t>3</w:t>
+                      </w:r>
+                      <w:r>
+                        <w:t xml:space="preserve"> for </w:t>
+                      </w:r>
+                      <m:oMath>
+                        <m:r>
+                          <w:rPr>
+                            <w:rFonts w:ascii="Cambria Math" w:hAnsi="Cambria Math"/>
+                          </w:rPr>
+                          <m:t>ρ</m:t>
+                        </m:r>
+                      </m:oMath>
+                      <w:r>
+                        <w:t>, 0.279 m</w:t>
+                      </w:r>
+                      <w:r>
+                        <w:rPr>
+                          <w:vertAlign w:val="superscript"/>
+                        </w:rPr>
+                        <w:t>2</w:t>
+                      </w:r>
+                      <w:r>
+                        <w:t xml:space="preserve"> for A</w:t>
+                      </w:r>
+                      <w:r>
+                        <w:rPr>
+                          <w:vertAlign w:val="subscript"/>
+                        </w:rPr>
+                        <w:t>p</w:t>
+                      </w:r>
+                      <w:r>
+                        <w:t xml:space="preserve">, and 9.81 m/s for g, we find that the mass m of the UAV is 3.89 kg. </w:t>
                       </w:r>
                     </w:p>
                   </w:txbxContent>
@@ -3036,7 +4098,7 @@
                     <pic:cNvPicPr/>
                   </pic:nvPicPr>
                   <pic:blipFill>
-                    <a:blip r:embed="rId13"/>
+                    <a:blip r:embed="rId14"/>
                     <a:stretch>
                       <a:fillRect/>
                     </a:stretch>
@@ -3128,9 +4190,9 @@
       </w:pPr>
     </w:p>
     <w:sectPr>
-      <w:headerReference w:type="default" r:id="rId14"/>
-      <w:footerReference w:type="even" r:id="rId15"/>
-      <w:footerReference w:type="default" r:id="rId16"/>
+      <w:headerReference w:type="default" r:id="rId15"/>
+      <w:footerReference w:type="even" r:id="rId16"/>
+      <w:footerReference w:type="default" r:id="rId17"/>
       <w:pgSz w:w="12240" w:h="15840"/>
       <w:pgMar w:top="1080" w:right="1440" w:bottom="1080" w:left="1440" w:header="720" w:footer="720" w:gutter="0"/>
       <w:cols w:space="720"/>
@@ -7419,7 +8481,6 @@
   <w:style w:type="character" w:default="1" w:styleId="DefaultParagraphFont">
     <w:name w:val="Default Paragraph Font"/>
     <w:uiPriority w:val="1"/>
-    <w:semiHidden/>
     <w:unhideWhenUsed/>
   </w:style>
   <w:style w:type="table" w:default="1" w:styleId="TableNormal">
@@ -7657,6 +8718,16 @@
     <w:semiHidden/>
     <w:unhideWhenUsed/>
     <w:rsid w:val="00ED190E"/>
+  </w:style>
+  <w:style w:type="character" w:styleId="PlaceholderText">
+    <w:name w:val="Placeholder Text"/>
+    <w:basedOn w:val="DefaultParagraphFont"/>
+    <w:uiPriority w:val="99"/>
+    <w:semiHidden/>
+    <w:rsid w:val="001E3DBC"/>
+    <w:rPr>
+      <w:color w:val="666666"/>
+    </w:rPr>
   </w:style>
 </w:styles>
 </file>
@@ -7977,4 +9048,16 @@
   </a:objectDefaults>
   <a:extraClrSchemeLst/>
 </a:theme>
+</file>
+
+<file path=customXml/item1.xml><?xml version="1.0" encoding="utf-8"?>
+<b:Sources xmlns:b="http://schemas.openxmlformats.org/officeDocument/2006/bibliography" xmlns="http://schemas.openxmlformats.org/officeDocument/2006/bibliography" SelectedStyle="\APASixthEditionOfficeOnline.xsl" StyleName="APA" Version="6"/>
+</file>
+
+<file path=customXml/itemProps1.xml><?xml version="1.0" encoding="utf-8"?>
+<ds:datastoreItem xmlns:ds="http://schemas.openxmlformats.org/officeDocument/2006/customXml" ds:itemID="{EC94740A-F0F8-4C7D-846B-CFA1CD043E75}">
+  <ds:schemaRefs>
+    <ds:schemaRef ds:uri="http://schemas.openxmlformats.org/officeDocument/2006/bibliography"/>
+  </ds:schemaRefs>
+</ds:datastoreItem>
 </file>
</xml_diff>

<commit_message>
103124 931PM from laptop
</commit_message>
<xml_diff>
--- a/2024/Fall 2024/TFES Lab/Airfoil/AirfoilLab_ME4650_Template.docx
+++ b/2024/Fall 2024/TFES Lab/Airfoil/AirfoilLab_ME4650_Template.docx
@@ -2688,7 +2688,25 @@
                               <w:t xml:space="preserve">2b. </w:t>
                             </w:r>
                             <w:r>
-                              <w:t xml:space="preserve">The average percent uncertainty in the coefficient of lift and drag for this experiment was 0.77% and 0.39% respectively. The uncertainty in the experimental measurements is consistent with the behavior of the coefficient of lift and drag where the uncertainty is smaller before stall and slightly increases after stall. </w:t>
+                              <w:t xml:space="preserve">The average percent uncertainty in the coefficient of lift and drag for this experiment was </w:t>
+                            </w:r>
+                            <w:r>
+                              <w:t>16.7</w:t>
+                            </w:r>
+                            <w:r>
+                              <w:t xml:space="preserve">% and </w:t>
+                            </w:r>
+                            <w:r>
+                              <w:t>3.07</w:t>
+                            </w:r>
+                            <w:r>
+                              <w:t>% respectively</w:t>
+                            </w:r>
+                            <w:r>
+                              <w:t xml:space="preserve"> for a 95% confidence interval</w:t>
+                            </w:r>
+                            <w:r>
+                              <w:t xml:space="preserve">. The uncertainty in the experimental measurements is consistent with the behavior of the coefficient of lift and drag where the uncertainty is smaller before stall and slightly increases after stall. </w:t>
                             </w:r>
                           </w:p>
                         </w:txbxContent>
@@ -2718,7 +2736,25 @@
                         <w:t xml:space="preserve">2b. </w:t>
                       </w:r>
                       <w:r>
-                        <w:t xml:space="preserve">The average percent uncertainty in the coefficient of lift and drag for this experiment was 0.77% and 0.39% respectively. The uncertainty in the experimental measurements is consistent with the behavior of the coefficient of lift and drag where the uncertainty is smaller before stall and slightly increases after stall. </w:t>
+                        <w:t xml:space="preserve">The average percent uncertainty in the coefficient of lift and drag for this experiment was </w:t>
+                      </w:r>
+                      <w:r>
+                        <w:t>16.7</w:t>
+                      </w:r>
+                      <w:r>
+                        <w:t xml:space="preserve">% and </w:t>
+                      </w:r>
+                      <w:r>
+                        <w:t>3.07</w:t>
+                      </w:r>
+                      <w:r>
+                        <w:t>% respectively</w:t>
+                      </w:r>
+                      <w:r>
+                        <w:t xml:space="preserve"> for a 95% confidence interval</w:t>
+                      </w:r>
+                      <w:r>
+                        <w:t xml:space="preserve">. The uncertainty in the experimental measurements is consistent with the behavior of the coefficient of lift and drag where the uncertainty is smaller before stall and slightly increases after stall. </w:t>
                       </w:r>
                     </w:p>
                   </w:txbxContent>
@@ -8481,6 +8517,7 @@
   <w:style w:type="character" w:default="1" w:styleId="DefaultParagraphFont">
     <w:name w:val="Default Paragraph Font"/>
     <w:uiPriority w:val="1"/>
+    <w:semiHidden/>
     <w:unhideWhenUsed/>
   </w:style>
   <w:style w:type="table" w:default="1" w:styleId="TableNormal">

</xml_diff>